<commit_message>
Working on bold and italic.
</commit_message>
<xml_diff>
--- a/sources/Schubert_liturgy_pylon_hgv_formatted_4t.docx
+++ b/sources/Schubert_liturgy_pylon_hgv_formatted_4t.docx
@@ -746,12 +746,18 @@
               <w:pStyle w:val="TextA"/>
               <w:keepNext/>
               <w:jc w:val="left"/>
+              <w:rPr>
+                <w:i/>
+                <w:iCs/>
+              </w:rPr>
             </w:pPr>
             <w:r>
               <w:rPr>
                 <w:rStyle w:val="Ohne"/>
                 <w:b/>
                 <w:bCs/>
+                <w:i/>
+                <w:iCs/>
                 <w:sz w:val="20"/>
                 <w:szCs w:val="20"/>
               </w:rPr>

</xml_diff>

<commit_message>
Try to unify segs[@rend]
</commit_message>
<xml_diff>
--- a/sources/Schubert_liturgy_pylon_hgv_formatted_4t.docx
+++ b/sources/Schubert_liturgy_pylon_hgv_formatted_4t.docx
@@ -36,7 +36,23 @@
           <w:b/>
           <w:bCs/>
         </w:rPr>
-        <w:t>#author(s)</w:t>
+        <w:t>#</w:t>
+      </w:r>
+      <w:proofErr w:type="gramStart"/>
+      <w:r>
+        <w:rPr>
+          <w:b/>
+          <w:bCs/>
+        </w:rPr>
+        <w:t>author</w:t>
+      </w:r>
+      <w:proofErr w:type="gramEnd"/>
+      <w:r>
+        <w:rPr>
+          <w:b/>
+          <w:bCs/>
+        </w:rPr>
+        <w:t>(s)</w:t>
       </w:r>
     </w:p>
     <w:p>
@@ -80,8 +96,17 @@
           <w:b/>
           <w:bCs/>
         </w:rPr>
-        <w:t>#email</w:t>
-      </w:r>
+        <w:t>#</w:t>
+      </w:r>
+      <w:proofErr w:type="gramStart"/>
+      <w:r>
+        <w:rPr>
+          <w:b/>
+          <w:bCs/>
+        </w:rPr>
+        <w:t>email</w:t>
+      </w:r>
+      <w:proofErr w:type="gramEnd"/>
     </w:p>
     <w:p>
       <w:pPr>
@@ -105,8 +130,17 @@
           <w:b/>
           <w:bCs/>
         </w:rPr>
-        <w:t>#acknowledgement</w:t>
-      </w:r>
+        <w:t>#</w:t>
+      </w:r>
+      <w:proofErr w:type="gramStart"/>
+      <w:r>
+        <w:rPr>
+          <w:b/>
+          <w:bCs/>
+        </w:rPr>
+        <w:t>acknowledgement</w:t>
+      </w:r>
+      <w:proofErr w:type="gramEnd"/>
     </w:p>
     <w:p>
       <w:pPr>
@@ -124,7 +158,15 @@
         </w:r>
       </w:hyperlink>
       <w:r>
-        <w:t xml:space="preserve">) and based at the University of Geneva. I gratefully acknowledge the help provided by the other members of the research team: Lavinia Ferretti, Susan Fogarty and Elisa </w:t>
+        <w:t xml:space="preserve">) and based at the University of Geneva. I gratefully acknowledge the help provided by the other members of the research team: Lavinia Ferretti, Susan </w:t>
+      </w:r>
+      <w:proofErr w:type="gramStart"/>
+      <w:r>
+        <w:t>Fogarty</w:t>
+      </w:r>
+      <w:proofErr w:type="gramEnd"/>
+      <w:r>
+        <w:t xml:space="preserve"> and Elisa </w:t>
       </w:r>
       <w:proofErr w:type="spellStart"/>
       <w:r>
@@ -237,7 +279,15 @@
         <w:pStyle w:val="TextA"/>
       </w:pPr>
       <w:r>
-        <w:t>The general working of the liturgical system in the Roman empire was neatly summarized by Roger Bagnall: “The Romans preferred to keep their permanent, professional administration small and to draw governors, however amateurish, from the ranks of the upper orders. Over the first two centuries of the empire, they developed practices in local administration in line with this overall approach. City and village governance was rotated among the better-endowed residents, while manual labor was distributed over as wide a spectrum of the male population as possible. One result was to keep stated tax rates low. Another was that because public offices brought work and financial risk, but little or no reward, they were unwelcome to most individuals.”</w:t>
+        <w:t xml:space="preserve">The general working of the liturgical system in the Roman empire was neatly summarized by Roger Bagnall: “The Romans preferred to keep their permanent, professional administration small and to draw governors, however amateurish, from the ranks of the upper orders. Over the first two centuries of the empire, they developed practices in local administration in line with this overall approach. City and village governance was rotated among the better-endowed residents, while manual labor was distributed over as wide a spectrum of the male population as possible. One result was to keep stated tax rates low. Another was that because public offices brought work and financial risk, but little or no reward, they were </w:t>
+      </w:r>
+      <w:proofErr w:type="gramStart"/>
+      <w:r>
+        <w:t>unwelcome</w:t>
+      </w:r>
+      <w:proofErr w:type="gramEnd"/>
+      <w:r>
+        <w:t xml:space="preserve"> to most individuals.”</w:t>
       </w:r>
       <w:r>
         <w:rPr>
@@ -588,7 +638,15 @@
         <w:footnoteReference w:id="10"/>
       </w:r>
       <w:r>
-        <w:t xml:space="preserve"> It seems that most of the papyri are either copies of approvals that were kept among official records, or abstracts made from those records for the use of individuals. Thus, the preserved documents were actually not posted publicly, with one possible exception: the unusual format of </w:t>
+        <w:t xml:space="preserve"> It seems that most of the papyri are either copies of approvals that were kept among official records, or abstracts made from those records for the use of individuals. Thus, the preserved documents were </w:t>
+      </w:r>
+      <w:proofErr w:type="gramStart"/>
+      <w:r>
+        <w:t>actually not</w:t>
+      </w:r>
+      <w:proofErr w:type="gramEnd"/>
+      <w:r>
+        <w:t xml:space="preserve"> posted publicly, with one possible exception: the unusual format of </w:t>
       </w:r>
       <w:r>
         <w:rPr>
@@ -686,9 +744,6 @@
       <w:proofErr w:type="spellEnd"/>
       <w:r>
         <w:t xml:space="preserve"> overview.</w:t>
-      </w:r>
-      <w:r>
-        <w:t xml:space="preserve"> </w:t>
       </w:r>
     </w:p>
     <w:p>
@@ -1478,6 +1533,7 @@
               <w:jc w:val="left"/>
             </w:pPr>
             <w:proofErr w:type="spellStart"/>
+            <w:proofErr w:type="gramStart"/>
             <w:r>
               <w:rPr>
                 <w:rStyle w:val="Ohne"/>
@@ -1487,6 +1543,7 @@
               <w:t>P.Mil.Vogl</w:t>
             </w:r>
             <w:proofErr w:type="spellEnd"/>
+            <w:proofErr w:type="gramEnd"/>
             <w:r>
               <w:rPr>
                 <w:rStyle w:val="Ohne"/>
@@ -1677,6 +1734,7 @@
             </w:pPr>
             <w:hyperlink r:id="rId12" w:history="1">
               <w:proofErr w:type="spellStart"/>
+              <w:proofErr w:type="gramStart"/>
               <w:r>
                 <w:rPr>
                   <w:rStyle w:val="Hyperlink1"/>
@@ -1684,6 +1742,7 @@
                 <w:t>P.Leit</w:t>
               </w:r>
               <w:proofErr w:type="spellEnd"/>
+              <w:proofErr w:type="gramEnd"/>
               <w:r>
                 <w:rPr>
                   <w:rStyle w:val="Hyperlink1"/>
@@ -2432,6 +2491,7 @@
             </w:pPr>
             <w:hyperlink r:id="rId16" w:history="1">
               <w:proofErr w:type="spellStart"/>
+              <w:proofErr w:type="gramStart"/>
               <w:r>
                 <w:rPr>
                   <w:rStyle w:val="Hyperlink1"/>
@@ -2439,6 +2499,7 @@
                 <w:t>P.Sijp</w:t>
               </w:r>
               <w:proofErr w:type="spellEnd"/>
+              <w:proofErr w:type="gramEnd"/>
               <w:r>
                 <w:rPr>
                   <w:rStyle w:val="Hyperlink1"/>
@@ -2616,6 +2677,7 @@
             </w:pPr>
             <w:hyperlink r:id="rId17" w:history="1">
               <w:proofErr w:type="spellStart"/>
+              <w:proofErr w:type="gramStart"/>
               <w:r>
                 <w:rPr>
                   <w:rStyle w:val="Hyperlink1"/>
@@ -2623,6 +2685,7 @@
                 <w:t>P.Leit</w:t>
               </w:r>
               <w:proofErr w:type="spellEnd"/>
+              <w:proofErr w:type="gramEnd"/>
               <w:r>
                 <w:rPr>
                   <w:rStyle w:val="Hyperlink1"/>
@@ -2818,6 +2881,7 @@
                 <w:t xml:space="preserve">SB 6 9331 V = </w:t>
               </w:r>
               <w:proofErr w:type="spellStart"/>
+              <w:proofErr w:type="gramStart"/>
               <w:r>
                 <w:rPr>
                   <w:rStyle w:val="Hyperlink2"/>
@@ -2825,6 +2889,7 @@
                 <w:t>P.Bacch</w:t>
               </w:r>
               <w:proofErr w:type="spellEnd"/>
+              <w:proofErr w:type="gramEnd"/>
               <w:r>
                 <w:rPr>
                   <w:rStyle w:val="Hyperlink2"/>
@@ -3003,6 +3068,7 @@
             </w:pPr>
             <w:hyperlink r:id="rId19" w:history="1">
               <w:proofErr w:type="spellStart"/>
+              <w:proofErr w:type="gramStart"/>
               <w:r>
                 <w:rPr>
                   <w:rStyle w:val="Hyperlink1"/>
@@ -3010,6 +3076,7 @@
                 <w:t>P.Oxy</w:t>
               </w:r>
               <w:proofErr w:type="spellEnd"/>
+              <w:proofErr w:type="gramEnd"/>
               <w:r>
                 <w:rPr>
                   <w:rStyle w:val="Hyperlink1"/>
@@ -4984,6 +5051,7 @@
       </w:pPr>
       <w:hyperlink r:id="rId32" w:history="1">
         <w:proofErr w:type="spellStart"/>
+        <w:proofErr w:type="gramStart"/>
         <w:r>
           <w:rPr>
             <w:rStyle w:val="Hyperlink0"/>
@@ -4991,6 +5059,7 @@
           <w:t>P.Oxy</w:t>
         </w:r>
         <w:proofErr w:type="spellEnd"/>
+        <w:proofErr w:type="gramEnd"/>
         <w:r>
           <w:rPr>
             <w:rStyle w:val="Hyperlink0"/>
@@ -5352,10 +5421,12 @@
         <w:t xml:space="preserve"> = </w:t>
       </w:r>
       <w:proofErr w:type="spellStart"/>
+      <w:proofErr w:type="gramStart"/>
       <w:r>
         <w:t>P.Flor</w:t>
       </w:r>
       <w:proofErr w:type="spellEnd"/>
+      <w:proofErr w:type="gramEnd"/>
       <w:r>
         <w:t>. 1 2 (265).</w:t>
       </w:r>
@@ -5477,7 +5548,15 @@
       </w:r>
       <w:proofErr w:type="spellEnd"/>
       <w:r>
-        <w:t>), scribes followed a similar procedure by which they wrote nominations to liturgy in the central part of a sheet, leaving space in the top and bottom margin for the next steps to take place, i.e. transmission docket (bottom margin) and approval of nomination (top margin). This emerging pattern will find confirmation in a more comprehensive list of evidence that will be discussed below.</w:t>
+        <w:t xml:space="preserve">), scribes followed a similar procedure by which they wrote nominations to liturgy in the central part of a sheet, leaving space in the top and bottom margin for the next steps to take place, </w:t>
+      </w:r>
+      <w:proofErr w:type="gramStart"/>
+      <w:r>
+        <w:t>i.e.</w:t>
+      </w:r>
+      <w:proofErr w:type="gramEnd"/>
+      <w:r>
+        <w:t xml:space="preserve"> transmission docket (bottom margin) and approval of nomination (top margin). This emerging pattern will find confirmation in a more comprehensive list of evidence that will be discussed below.</w:t>
       </w:r>
     </w:p>
     <w:p>
@@ -6026,10 +6105,12 @@
         <w:t xml:space="preserve"> (= </w:t>
       </w:r>
       <w:proofErr w:type="spellStart"/>
+      <w:proofErr w:type="gramStart"/>
       <w:r>
         <w:t>P.Mil.Vogl</w:t>
       </w:r>
       <w:proofErr w:type="spellEnd"/>
+      <w:proofErr w:type="gramEnd"/>
       <w:r>
         <w:t xml:space="preserve">. inv. 777) and </w:t>
       </w:r>
@@ -6093,7 +6174,15 @@
       </w:r>
       <w:proofErr w:type="spellEnd"/>
       <w:r>
-        <w:t xml:space="preserve">’ records; and the second is a petition that quotes the approval in exactly the same words. Neither in </w:t>
+        <w:t xml:space="preserve">’ records; and the second is a petition that quotes the approval in </w:t>
+      </w:r>
+      <w:proofErr w:type="gramStart"/>
+      <w:r>
+        <w:t>exactly the same</w:t>
+      </w:r>
+      <w:proofErr w:type="gramEnd"/>
+      <w:r>
+        <w:t xml:space="preserve"> words. Neither in </w:t>
       </w:r>
       <w:r>
         <w:rPr>
@@ -6334,7 +6423,15 @@
         <w:fldChar w:fldCharType="end"/>
       </w:r>
       <w:r>
-        <w:t xml:space="preserve">). In the window, a transmission docket is added (e.g. </w:t>
+        <w:t>). In the window, a transmission docket is added (</w:t>
+      </w:r>
+      <w:proofErr w:type="gramStart"/>
+      <w:r>
+        <w:t>e.g.</w:t>
+      </w:r>
+      <w:proofErr w:type="gramEnd"/>
+      <w:r>
+        <w:t xml:space="preserve"> </w:t>
       </w:r>
       <w:hyperlink r:id="rId39" w:history="1">
         <w:proofErr w:type="spellStart"/>
@@ -6480,7 +6577,25 @@
           <w:i/>
           <w:iCs/>
         </w:rPr>
-        <w:t>Data pertaining to nominations, approvals and oaths (second – third centuries CE)</w:t>
+        <w:t xml:space="preserve">Data pertaining to nominations, </w:t>
+      </w:r>
+      <w:proofErr w:type="gramStart"/>
+      <w:r>
+        <w:rPr>
+          <w:rStyle w:val="Ohne"/>
+          <w:i/>
+          <w:iCs/>
+        </w:rPr>
+        <w:t>approvals</w:t>
+      </w:r>
+      <w:proofErr w:type="gramEnd"/>
+      <w:r>
+        <w:rPr>
+          <w:rStyle w:val="Ohne"/>
+          <w:i/>
+          <w:iCs/>
+        </w:rPr>
+        <w:t xml:space="preserve"> and oaths (second – third centuries CE)</w:t>
       </w:r>
     </w:p>
     <w:p>
@@ -6494,7 +6609,15 @@
         <w:keepNext/>
       </w:pPr>
       <w:r>
-        <w:t>Table 2: nominations to liturgy, approvals of liturgy, and liturgical oaths (2nd – 3rd  c. CE)</w:t>
+        <w:t>Table 2: nominations to liturgy, approvals of liturgy, and liturgical oaths (2nd – 3</w:t>
+      </w:r>
+      <w:proofErr w:type="gramStart"/>
+      <w:r>
+        <w:t>rd  c.</w:t>
+      </w:r>
+      <w:proofErr w:type="gramEnd"/>
+      <w:r>
+        <w:t xml:space="preserve"> CE)</w:t>
       </w:r>
     </w:p>
     <w:p>
@@ -6638,7 +6761,27 @@
           <w:szCs w:val="20"/>
           <w:lang w:val="en-US"/>
         </w:rPr>
-        <w:t xml:space="preserve"> format” and “demotic style format”, some documents are labelled as abstracts and copies. Strictly speaking, they are irrelevant for the present purpose, but they were kept in the table in order to provide a more balanced impression of the available data.</w:t>
+        <w:t xml:space="preserve"> format” and “demotic style format”, some documents are labelled as abstracts and copies. Strictly speaking, they are irrelevant for the present purpose, but they were kept in the table </w:t>
+      </w:r>
+      <w:proofErr w:type="gramStart"/>
+      <w:r>
+        <w:rPr>
+          <w:rStyle w:val="Ohne"/>
+          <w:sz w:val="20"/>
+          <w:szCs w:val="20"/>
+          <w:lang w:val="en-US"/>
+        </w:rPr>
+        <w:t>in order to</w:t>
+      </w:r>
+      <w:proofErr w:type="gramEnd"/>
+      <w:r>
+        <w:rPr>
+          <w:rStyle w:val="Ohne"/>
+          <w:sz w:val="20"/>
+          <w:szCs w:val="20"/>
+          <w:lang w:val="en-US"/>
+        </w:rPr>
+        <w:t xml:space="preserve"> provide a more balanced impression of the available data.</w:t>
       </w:r>
     </w:p>
     <w:p>
@@ -6743,6 +6886,7 @@
               <w:jc w:val="left"/>
             </w:pPr>
             <w:proofErr w:type="spellStart"/>
+            <w:proofErr w:type="gramStart"/>
             <w:r>
               <w:rPr>
                 <w:rStyle w:val="Ohne"/>
@@ -6755,6 +6899,7 @@
               <w:t>reference</w:t>
             </w:r>
             <w:proofErr w:type="spellEnd"/>
+            <w:proofErr w:type="gramEnd"/>
           </w:p>
         </w:tc>
         <w:tc>
@@ -6779,6 +6924,7 @@
               <w:pStyle w:val="TextA"/>
               <w:jc w:val="center"/>
             </w:pPr>
+            <w:proofErr w:type="gramStart"/>
             <w:r>
               <w:rPr>
                 <w:rStyle w:val="Ohne"/>
@@ -6790,6 +6936,7 @@
               </w:rPr>
               <w:t>date</w:t>
             </w:r>
+            <w:proofErr w:type="gramEnd"/>
           </w:p>
         </w:tc>
         <w:tc>
@@ -6814,6 +6961,7 @@
               <w:pStyle w:val="TextA"/>
               <w:jc w:val="center"/>
             </w:pPr>
+            <w:proofErr w:type="gramStart"/>
             <w:r>
               <w:rPr>
                 <w:rStyle w:val="Ohne"/>
@@ -6823,33 +6971,9 @@
                 <w:szCs w:val="20"/>
                 <w:lang w:val="fr-FR"/>
               </w:rPr>
-              <w:t>pagina format</w:t>
-            </w:r>
-          </w:p>
-        </w:tc>
-        <w:tc>
-          <w:tcPr>
-            <w:tcW w:w="1543" w:type="dxa"/>
-            <w:tcBorders>
-              <w:top w:val="nil"/>
-              <w:left w:val="single" w:sz="4" w:space="0" w:color="000000"/>
-              <w:bottom w:val="single" w:sz="4" w:space="0" w:color="000000"/>
-              <w:right w:val="single" w:sz="4" w:space="0" w:color="000000"/>
-            </w:tcBorders>
-            <w:shd w:val="clear" w:color="auto" w:fill="auto"/>
-            <w:tcMar>
-              <w:top w:w="80" w:type="dxa"/>
-              <w:left w:w="80" w:type="dxa"/>
-              <w:bottom w:w="80" w:type="dxa"/>
-              <w:right w:w="80" w:type="dxa"/>
-            </w:tcMar>
-          </w:tcPr>
-          <w:p>
-            <w:pPr>
-              <w:pStyle w:val="TextA"/>
-              <w:jc w:val="center"/>
-            </w:pPr>
-            <w:proofErr w:type="spellStart"/>
+              <w:t>pagina</w:t>
+            </w:r>
+            <w:proofErr w:type="gramEnd"/>
             <w:r>
               <w:rPr>
                 <w:rStyle w:val="Ohne"/>
@@ -6859,9 +6983,34 @@
                 <w:szCs w:val="20"/>
                 <w:lang w:val="fr-FR"/>
               </w:rPr>
-              <w:t>demotic</w:t>
-            </w:r>
-            <w:proofErr w:type="spellEnd"/>
+              <w:t xml:space="preserve"> format</w:t>
+            </w:r>
+          </w:p>
+        </w:tc>
+        <w:tc>
+          <w:tcPr>
+            <w:tcW w:w="1543" w:type="dxa"/>
+            <w:tcBorders>
+              <w:top w:val="nil"/>
+              <w:left w:val="single" w:sz="4" w:space="0" w:color="000000"/>
+              <w:bottom w:val="single" w:sz="4" w:space="0" w:color="000000"/>
+              <w:right w:val="single" w:sz="4" w:space="0" w:color="000000"/>
+            </w:tcBorders>
+            <w:shd w:val="clear" w:color="auto" w:fill="auto"/>
+            <w:tcMar>
+              <w:top w:w="80" w:type="dxa"/>
+              <w:left w:w="80" w:type="dxa"/>
+              <w:bottom w:w="80" w:type="dxa"/>
+              <w:right w:w="80" w:type="dxa"/>
+            </w:tcMar>
+          </w:tcPr>
+          <w:p>
+            <w:pPr>
+              <w:pStyle w:val="TextA"/>
+              <w:jc w:val="center"/>
+            </w:pPr>
+            <w:proofErr w:type="spellStart"/>
+            <w:proofErr w:type="gramStart"/>
             <w:r>
               <w:rPr>
                 <w:rStyle w:val="Ohne"/>
@@ -6871,32 +7020,10 @@
                 <w:szCs w:val="20"/>
                 <w:lang w:val="fr-FR"/>
               </w:rPr>
-              <w:t xml:space="preserve"> style format</w:t>
-            </w:r>
-          </w:p>
-        </w:tc>
-        <w:tc>
-          <w:tcPr>
-            <w:tcW w:w="1128" w:type="dxa"/>
-            <w:tcBorders>
-              <w:top w:val="nil"/>
-              <w:left w:val="single" w:sz="4" w:space="0" w:color="000000"/>
-              <w:bottom w:val="single" w:sz="4" w:space="0" w:color="000000"/>
-              <w:right w:val="single" w:sz="4" w:space="0" w:color="000000"/>
-            </w:tcBorders>
-            <w:shd w:val="clear" w:color="auto" w:fill="auto"/>
-            <w:tcMar>
-              <w:top w:w="80" w:type="dxa"/>
-              <w:left w:w="80" w:type="dxa"/>
-              <w:bottom w:w="80" w:type="dxa"/>
-              <w:right w:w="80" w:type="dxa"/>
-            </w:tcMar>
-          </w:tcPr>
-          <w:p>
-            <w:pPr>
-              <w:pStyle w:val="TextA"/>
-              <w:jc w:val="center"/>
-            </w:pPr>
+              <w:t>demotic</w:t>
+            </w:r>
+            <w:proofErr w:type="spellEnd"/>
+            <w:proofErr w:type="gramEnd"/>
             <w:r>
               <w:rPr>
                 <w:rStyle w:val="Ohne"/>
@@ -6906,13 +7033,13 @@
                 <w:szCs w:val="20"/>
                 <w:lang w:val="fr-FR"/>
               </w:rPr>
-              <w:t>nomination</w:t>
-            </w:r>
-          </w:p>
-        </w:tc>
-        <w:tc>
-          <w:tcPr>
-            <w:tcW w:w="938" w:type="dxa"/>
+              <w:t xml:space="preserve"> style format</w:t>
+            </w:r>
+          </w:p>
+        </w:tc>
+        <w:tc>
+          <w:tcPr>
+            <w:tcW w:w="1128" w:type="dxa"/>
             <w:tcBorders>
               <w:top w:val="nil"/>
               <w:left w:val="single" w:sz="4" w:space="0" w:color="000000"/>
@@ -6932,7 +7059,7 @@
               <w:pStyle w:val="TextA"/>
               <w:jc w:val="center"/>
             </w:pPr>
-            <w:proofErr w:type="spellStart"/>
+            <w:proofErr w:type="gramStart"/>
             <w:r>
               <w:rPr>
                 <w:rStyle w:val="Ohne"/>
@@ -6942,19 +7069,19 @@
                 <w:szCs w:val="20"/>
                 <w:lang w:val="fr-FR"/>
               </w:rPr>
-              <w:t>approval</w:t>
-            </w:r>
-            <w:proofErr w:type="spellEnd"/>
-          </w:p>
-        </w:tc>
-        <w:tc>
-          <w:tcPr>
-            <w:tcW w:w="889" w:type="dxa"/>
+              <w:t>nomination</w:t>
+            </w:r>
+            <w:proofErr w:type="gramEnd"/>
+          </w:p>
+        </w:tc>
+        <w:tc>
+          <w:tcPr>
+            <w:tcW w:w="938" w:type="dxa"/>
             <w:tcBorders>
               <w:top w:val="nil"/>
               <w:left w:val="single" w:sz="4" w:space="0" w:color="000000"/>
               <w:bottom w:val="single" w:sz="4" w:space="0" w:color="000000"/>
-              <w:right w:val="nil"/>
+              <w:right w:val="single" w:sz="4" w:space="0" w:color="000000"/>
             </w:tcBorders>
             <w:shd w:val="clear" w:color="auto" w:fill="auto"/>
             <w:tcMar>
@@ -6970,6 +7097,7 @@
               <w:jc w:val="center"/>
             </w:pPr>
             <w:proofErr w:type="spellStart"/>
+            <w:proofErr w:type="gramStart"/>
             <w:r>
               <w:rPr>
                 <w:rStyle w:val="Ohne"/>
@@ -6979,9 +7107,49 @@
                 <w:szCs w:val="20"/>
                 <w:lang w:val="fr-FR"/>
               </w:rPr>
+              <w:t>approval</w:t>
+            </w:r>
+            <w:proofErr w:type="spellEnd"/>
+            <w:proofErr w:type="gramEnd"/>
+          </w:p>
+        </w:tc>
+        <w:tc>
+          <w:tcPr>
+            <w:tcW w:w="889" w:type="dxa"/>
+            <w:tcBorders>
+              <w:top w:val="nil"/>
+              <w:left w:val="single" w:sz="4" w:space="0" w:color="000000"/>
+              <w:bottom w:val="single" w:sz="4" w:space="0" w:color="000000"/>
+              <w:right w:val="nil"/>
+            </w:tcBorders>
+            <w:shd w:val="clear" w:color="auto" w:fill="auto"/>
+            <w:tcMar>
+              <w:top w:w="80" w:type="dxa"/>
+              <w:left w:w="80" w:type="dxa"/>
+              <w:bottom w:w="80" w:type="dxa"/>
+              <w:right w:w="80" w:type="dxa"/>
+            </w:tcMar>
+          </w:tcPr>
+          <w:p>
+            <w:pPr>
+              <w:pStyle w:val="TextA"/>
+              <w:jc w:val="center"/>
+            </w:pPr>
+            <w:proofErr w:type="spellStart"/>
+            <w:proofErr w:type="gramStart"/>
+            <w:r>
+              <w:rPr>
+                <w:rStyle w:val="Ohne"/>
+                <w:i/>
+                <w:iCs/>
+                <w:sz w:val="20"/>
+                <w:szCs w:val="20"/>
+                <w:lang w:val="fr-FR"/>
+              </w:rPr>
               <w:t>oath</w:t>
             </w:r>
             <w:proofErr w:type="spellEnd"/>
+            <w:proofErr w:type="gramEnd"/>
           </w:p>
         </w:tc>
       </w:tr>
@@ -7313,7 +7481,27 @@
                 <w:szCs w:val="20"/>
                 <w:lang w:val="fr-FR"/>
               </w:rPr>
-              <w:t xml:space="preserve">(copies of </w:t>
+              <w:t>(</w:t>
+            </w:r>
+            <w:proofErr w:type="gramStart"/>
+            <w:r>
+              <w:rPr>
+                <w:rStyle w:val="Ohne"/>
+                <w:sz w:val="20"/>
+                <w:szCs w:val="20"/>
+                <w:lang w:val="fr-FR"/>
+              </w:rPr>
+              <w:t>copies</w:t>
+            </w:r>
+            <w:proofErr w:type="gramEnd"/>
+            <w:r>
+              <w:rPr>
+                <w:rStyle w:val="Ohne"/>
+                <w:sz w:val="20"/>
+                <w:szCs w:val="20"/>
+                <w:lang w:val="fr-FR"/>
+              </w:rPr>
+              <w:t xml:space="preserve"> of </w:t>
             </w:r>
             <w:proofErr w:type="spellStart"/>
             <w:r>
@@ -7479,6 +7667,7 @@
             </w:pPr>
             <w:hyperlink r:id="rId42" w:history="1">
               <w:proofErr w:type="spellStart"/>
+              <w:proofErr w:type="gramStart"/>
               <w:r>
                 <w:rPr>
                   <w:rStyle w:val="Hyperlink5"/>
@@ -7486,6 +7675,7 @@
                 <w:t>P.Oxy</w:t>
               </w:r>
               <w:proofErr w:type="spellEnd"/>
+              <w:proofErr w:type="gramEnd"/>
               <w:r>
                 <w:rPr>
                   <w:rStyle w:val="Hyperlink5"/>
@@ -8109,6 +8299,7 @@
             </w:pPr>
             <w:hyperlink r:id="rId45" w:history="1">
               <w:proofErr w:type="spellStart"/>
+              <w:proofErr w:type="gramStart"/>
               <w:r>
                 <w:rPr>
                   <w:rStyle w:val="Hyperlink2"/>
@@ -8116,6 +8307,7 @@
                 <w:t>P.Louvre</w:t>
               </w:r>
               <w:proofErr w:type="spellEnd"/>
+              <w:proofErr w:type="gramEnd"/>
               <w:r>
                 <w:rPr>
                   <w:rStyle w:val="Hyperlink2"/>
@@ -8147,6 +8339,7 @@
               <w:pStyle w:val="TextA"/>
               <w:jc w:val="center"/>
             </w:pPr>
+            <w:proofErr w:type="gramStart"/>
             <w:r>
               <w:rPr>
                 <w:rStyle w:val="Ohne"/>
@@ -8154,7 +8347,17 @@
                 <w:szCs w:val="20"/>
                 <w:lang w:val="fr-FR"/>
               </w:rPr>
-              <w:t>ca. 150-175</w:t>
+              <w:t>ca</w:t>
+            </w:r>
+            <w:proofErr w:type="gramEnd"/>
+            <w:r>
+              <w:rPr>
+                <w:rStyle w:val="Ohne"/>
+                <w:sz w:val="20"/>
+                <w:szCs w:val="20"/>
+                <w:lang w:val="fr-FR"/>
+              </w:rPr>
+              <w:t>. 150-175</w:t>
             </w:r>
           </w:p>
         </w:tc>
@@ -8186,7 +8389,25 @@
                 <w:sz w:val="20"/>
                 <w:szCs w:val="20"/>
               </w:rPr>
-              <w:t>(draft rather than the official nomination document)</w:t>
+              <w:t>(</w:t>
+            </w:r>
+            <w:proofErr w:type="gramStart"/>
+            <w:r>
+              <w:rPr>
+                <w:rStyle w:val="Ohne"/>
+                <w:sz w:val="20"/>
+                <w:szCs w:val="20"/>
+              </w:rPr>
+              <w:t>draft</w:t>
+            </w:r>
+            <w:proofErr w:type="gramEnd"/>
+            <w:r>
+              <w:rPr>
+                <w:rStyle w:val="Ohne"/>
+                <w:sz w:val="20"/>
+                <w:szCs w:val="20"/>
+              </w:rPr>
+              <w:t xml:space="preserve"> rather than the official nomination document)</w:t>
             </w:r>
           </w:p>
         </w:tc>
@@ -8554,6 +8775,7 @@
               <w:pStyle w:val="TextA"/>
               <w:jc w:val="center"/>
             </w:pPr>
+            <w:proofErr w:type="gramStart"/>
             <w:r>
               <w:rPr>
                 <w:rStyle w:val="Ohne"/>
@@ -8561,7 +8783,17 @@
                 <w:szCs w:val="20"/>
                 <w:lang w:val="fr-FR"/>
               </w:rPr>
-              <w:t>ca. 160</w:t>
+              <w:t>ca</w:t>
+            </w:r>
+            <w:proofErr w:type="gramEnd"/>
+            <w:r>
+              <w:rPr>
+                <w:rStyle w:val="Ohne"/>
+                <w:sz w:val="20"/>
+                <w:szCs w:val="20"/>
+                <w:lang w:val="fr-FR"/>
+              </w:rPr>
+              <w:t>. 160</w:t>
             </w:r>
           </w:p>
         </w:tc>
@@ -8593,7 +8825,25 @@
                 <w:sz w:val="20"/>
                 <w:szCs w:val="20"/>
               </w:rPr>
-              <w:t>(draft rather than the official nomination document)</w:t>
+              <w:t>(</w:t>
+            </w:r>
+            <w:proofErr w:type="gramStart"/>
+            <w:r>
+              <w:rPr>
+                <w:rStyle w:val="Ohne"/>
+                <w:sz w:val="20"/>
+                <w:szCs w:val="20"/>
+              </w:rPr>
+              <w:t>draft</w:t>
+            </w:r>
+            <w:proofErr w:type="gramEnd"/>
+            <w:r>
+              <w:rPr>
+                <w:rStyle w:val="Ohne"/>
+                <w:sz w:val="20"/>
+                <w:szCs w:val="20"/>
+              </w:rPr>
+              <w:t xml:space="preserve"> rather than the official nomination document)</w:t>
             </w:r>
           </w:p>
         </w:tc>
@@ -8730,6 +8980,7 @@
             </w:pPr>
             <w:hyperlink r:id="rId48" w:history="1">
               <w:proofErr w:type="spellStart"/>
+              <w:proofErr w:type="gramStart"/>
               <w:r>
                 <w:rPr>
                   <w:rStyle w:val="Hyperlink2"/>
@@ -8737,6 +8988,7 @@
                 <w:t>P.Berl.Leihg</w:t>
               </w:r>
               <w:proofErr w:type="spellEnd"/>
+              <w:proofErr w:type="gramEnd"/>
               <w:r>
                 <w:rPr>
                   <w:rStyle w:val="Hyperlink2"/>
@@ -8768,6 +9020,7 @@
               <w:pStyle w:val="TextA"/>
               <w:jc w:val="center"/>
             </w:pPr>
+            <w:proofErr w:type="gramStart"/>
             <w:r>
               <w:rPr>
                 <w:rStyle w:val="Ohne"/>
@@ -8775,7 +9028,17 @@
                 <w:szCs w:val="20"/>
                 <w:lang w:val="fr-FR"/>
               </w:rPr>
-              <w:t>ca. 164-165</w:t>
+              <w:t>ca</w:t>
+            </w:r>
+            <w:proofErr w:type="gramEnd"/>
+            <w:r>
+              <w:rPr>
+                <w:rStyle w:val="Ohne"/>
+                <w:sz w:val="20"/>
+                <w:szCs w:val="20"/>
+                <w:lang w:val="fr-FR"/>
+              </w:rPr>
+              <w:t>. 164-165</w:t>
             </w:r>
           </w:p>
         </w:tc>
@@ -8807,7 +9070,25 @@
                 <w:sz w:val="20"/>
                 <w:szCs w:val="20"/>
               </w:rPr>
-              <w:t>(draft rather than the official nomination document)</w:t>
+              <w:t>(</w:t>
+            </w:r>
+            <w:proofErr w:type="gramStart"/>
+            <w:r>
+              <w:rPr>
+                <w:rStyle w:val="Ohne"/>
+                <w:sz w:val="20"/>
+                <w:szCs w:val="20"/>
+              </w:rPr>
+              <w:t>draft</w:t>
+            </w:r>
+            <w:proofErr w:type="gramEnd"/>
+            <w:r>
+              <w:rPr>
+                <w:rStyle w:val="Ohne"/>
+                <w:sz w:val="20"/>
+                <w:szCs w:val="20"/>
+              </w:rPr>
+              <w:t xml:space="preserve"> rather than the official nomination document)</w:t>
             </w:r>
           </w:p>
         </w:tc>
@@ -8977,6 +9258,7 @@
               <w:pStyle w:val="TextA"/>
               <w:jc w:val="center"/>
             </w:pPr>
+            <w:proofErr w:type="gramStart"/>
             <w:r>
               <w:rPr>
                 <w:rStyle w:val="Ohne"/>
@@ -8984,7 +9266,17 @@
                 <w:szCs w:val="20"/>
                 <w:lang w:val="fr-FR"/>
               </w:rPr>
-              <w:t>ca. 164-167</w:t>
+              <w:t>ca</w:t>
+            </w:r>
+            <w:proofErr w:type="gramEnd"/>
+            <w:r>
+              <w:rPr>
+                <w:rStyle w:val="Ohne"/>
+                <w:sz w:val="20"/>
+                <w:szCs w:val="20"/>
+                <w:lang w:val="fr-FR"/>
+              </w:rPr>
+              <w:t>. 164-167</w:t>
             </w:r>
           </w:p>
         </w:tc>
@@ -9162,6 +9454,7 @@
               <w:t xml:space="preserve"> = </w:t>
             </w:r>
             <w:proofErr w:type="spellStart"/>
+            <w:proofErr w:type="gramStart"/>
             <w:r>
               <w:rPr>
                 <w:rStyle w:val="Ohne"/>
@@ -9172,6 +9465,7 @@
               <w:t>P.Mil.Vogl</w:t>
             </w:r>
             <w:proofErr w:type="spellEnd"/>
+            <w:proofErr w:type="gramEnd"/>
             <w:r>
               <w:rPr>
                 <w:rStyle w:val="Ohne"/>
@@ -9264,7 +9558,25 @@
                 <w:sz w:val="20"/>
                 <w:szCs w:val="20"/>
               </w:rPr>
-              <w:t>(copy from abstract of approvals)</w:t>
+              <w:t>(</w:t>
+            </w:r>
+            <w:proofErr w:type="gramStart"/>
+            <w:r>
+              <w:rPr>
+                <w:rStyle w:val="Ohne"/>
+                <w:sz w:val="20"/>
+                <w:szCs w:val="20"/>
+              </w:rPr>
+              <w:t>copy</w:t>
+            </w:r>
+            <w:proofErr w:type="gramEnd"/>
+            <w:r>
+              <w:rPr>
+                <w:rStyle w:val="Ohne"/>
+                <w:sz w:val="20"/>
+                <w:szCs w:val="20"/>
+              </w:rPr>
+              <w:t xml:space="preserve"> from abstract of approvals)</w:t>
             </w:r>
           </w:p>
         </w:tc>
@@ -9501,7 +9813,25 @@
                 <w:sz w:val="20"/>
                 <w:szCs w:val="20"/>
               </w:rPr>
-              <w:t>(text of approval embedded in a petition)</w:t>
+              <w:t>(</w:t>
+            </w:r>
+            <w:proofErr w:type="gramStart"/>
+            <w:r>
+              <w:rPr>
+                <w:rStyle w:val="Ohne"/>
+                <w:sz w:val="20"/>
+                <w:szCs w:val="20"/>
+              </w:rPr>
+              <w:t>text</w:t>
+            </w:r>
+            <w:proofErr w:type="gramEnd"/>
+            <w:r>
+              <w:rPr>
+                <w:rStyle w:val="Ohne"/>
+                <w:sz w:val="20"/>
+                <w:szCs w:val="20"/>
+              </w:rPr>
+              <w:t xml:space="preserve"> of approval embedded in a petition)</w:t>
             </w:r>
           </w:p>
         </w:tc>
@@ -9653,6 +9983,7 @@
                 <w:t xml:space="preserve">BGU 1 18 = </w:t>
               </w:r>
               <w:proofErr w:type="spellStart"/>
+              <w:proofErr w:type="gramStart"/>
               <w:r>
                 <w:rPr>
                   <w:rStyle w:val="Hyperlink5"/>
@@ -9660,6 +9991,7 @@
                 <w:t>W.Chr</w:t>
               </w:r>
               <w:proofErr w:type="spellEnd"/>
+              <w:proofErr w:type="gramEnd"/>
               <w:r>
                 <w:rPr>
                   <w:rStyle w:val="Hyperlink5"/>
@@ -9745,7 +10077,27 @@
                 <w:szCs w:val="20"/>
                 <w:lang w:val="fr-FR"/>
               </w:rPr>
-              <w:t xml:space="preserve">(copy of an </w:t>
+              <w:t>(</w:t>
+            </w:r>
+            <w:proofErr w:type="gramStart"/>
+            <w:r>
+              <w:rPr>
+                <w:rStyle w:val="Ohne"/>
+                <w:sz w:val="20"/>
+                <w:szCs w:val="20"/>
+                <w:lang w:val="fr-FR"/>
+              </w:rPr>
+              <w:t>copy</w:t>
+            </w:r>
+            <w:proofErr w:type="gramEnd"/>
+            <w:r>
+              <w:rPr>
+                <w:rStyle w:val="Ohne"/>
+                <w:sz w:val="20"/>
+                <w:szCs w:val="20"/>
+                <w:lang w:val="fr-FR"/>
+              </w:rPr>
+              <w:t xml:space="preserve"> of an </w:t>
             </w:r>
             <w:proofErr w:type="spellStart"/>
             <w:r>
@@ -10177,7 +10529,27 @@
                 <w:szCs w:val="20"/>
                 <w:lang w:val="fr-FR"/>
               </w:rPr>
-              <w:t xml:space="preserve">(abstract </w:t>
+              <w:t>(</w:t>
+            </w:r>
+            <w:proofErr w:type="gramStart"/>
+            <w:r>
+              <w:rPr>
+                <w:rStyle w:val="Ohne"/>
+                <w:sz w:val="20"/>
+                <w:szCs w:val="20"/>
+                <w:lang w:val="fr-FR"/>
+              </w:rPr>
+              <w:t>abstract</w:t>
+            </w:r>
+            <w:proofErr w:type="gramEnd"/>
+            <w:r>
+              <w:rPr>
+                <w:rStyle w:val="Ohne"/>
+                <w:sz w:val="20"/>
+                <w:szCs w:val="20"/>
+                <w:lang w:val="fr-FR"/>
+              </w:rPr>
+              <w:t xml:space="preserve"> </w:t>
             </w:r>
             <w:proofErr w:type="spellStart"/>
             <w:r>
@@ -10334,6 +10706,7 @@
             </w:pPr>
             <w:hyperlink r:id="rId54" w:history="1">
               <w:proofErr w:type="spellStart"/>
+              <w:proofErr w:type="gramStart"/>
               <w:r>
                 <w:rPr>
                   <w:rStyle w:val="Hyperlink6"/>
@@ -10343,6 +10716,7 @@
                 <w:t>P.Berl.Leihg</w:t>
               </w:r>
               <w:proofErr w:type="spellEnd"/>
+              <w:proofErr w:type="gramEnd"/>
               <w:r>
                 <w:rPr>
                   <w:rStyle w:val="Hyperlink6"/>
@@ -10360,6 +10734,7 @@
             </w:pPr>
             <w:hyperlink r:id="rId55" w:history="1">
               <w:proofErr w:type="spellStart"/>
+              <w:proofErr w:type="gramStart"/>
               <w:r>
                 <w:rPr>
                   <w:rStyle w:val="Hyperlink1"/>
@@ -10367,6 +10742,7 @@
                 <w:t>P.Berl.Leihg</w:t>
               </w:r>
               <w:proofErr w:type="spellEnd"/>
+              <w:proofErr w:type="gramEnd"/>
               <w:r>
                 <w:rPr>
                   <w:rStyle w:val="Hyperlink1"/>
@@ -10398,6 +10774,7 @@
               <w:pStyle w:val="TextA"/>
               <w:jc w:val="center"/>
             </w:pPr>
+            <w:proofErr w:type="gramStart"/>
             <w:r>
               <w:rPr>
                 <w:rStyle w:val="Ohne"/>
@@ -10405,7 +10782,17 @@
                 <w:szCs w:val="20"/>
                 <w:lang w:val="fr-FR"/>
               </w:rPr>
-              <w:t>ca. 176-179</w:t>
+              <w:t>ca</w:t>
+            </w:r>
+            <w:proofErr w:type="gramEnd"/>
+            <w:r>
+              <w:rPr>
+                <w:rStyle w:val="Ohne"/>
+                <w:sz w:val="20"/>
+                <w:szCs w:val="20"/>
+                <w:lang w:val="fr-FR"/>
+              </w:rPr>
+              <w:t>. 176-179</w:t>
             </w:r>
           </w:p>
         </w:tc>
@@ -10564,6 +10951,7 @@
             </w:pPr>
             <w:hyperlink r:id="rId56" w:history="1">
               <w:proofErr w:type="spellStart"/>
+              <w:proofErr w:type="gramStart"/>
               <w:r>
                 <w:rPr>
                   <w:rStyle w:val="Hyperlink5"/>
@@ -10571,6 +10959,7 @@
                 <w:t>P.Oxy</w:t>
               </w:r>
               <w:proofErr w:type="spellEnd"/>
+              <w:proofErr w:type="gramEnd"/>
               <w:r>
                 <w:rPr>
                   <w:rStyle w:val="Hyperlink5"/>
@@ -10770,6 +11159,7 @@
             </w:pPr>
             <w:hyperlink r:id="rId57" w:history="1">
               <w:proofErr w:type="spellStart"/>
+              <w:proofErr w:type="gramStart"/>
               <w:r>
                 <w:rPr>
                   <w:rStyle w:val="Hyperlink5"/>
@@ -10777,6 +11167,7 @@
                 <w:t>P.Oxy</w:t>
               </w:r>
               <w:proofErr w:type="spellEnd"/>
+              <w:proofErr w:type="gramEnd"/>
               <w:r>
                 <w:rPr>
                   <w:rStyle w:val="Hyperlink5"/>
@@ -10976,6 +11367,7 @@
             </w:pPr>
             <w:hyperlink r:id="rId58" w:history="1">
               <w:proofErr w:type="spellStart"/>
+              <w:proofErr w:type="gramStart"/>
               <w:r>
                 <w:rPr>
                   <w:rStyle w:val="Hyperlink5"/>
@@ -10983,6 +11375,7 @@
                 <w:t>P.Oxy</w:t>
               </w:r>
               <w:proofErr w:type="spellEnd"/>
+              <w:proofErr w:type="gramEnd"/>
               <w:r>
                 <w:rPr>
                   <w:rStyle w:val="Hyperlink5"/>
@@ -11182,6 +11575,7 @@
             </w:pPr>
             <w:hyperlink r:id="rId59" w:history="1">
               <w:proofErr w:type="spellStart"/>
+              <w:proofErr w:type="gramStart"/>
               <w:r>
                 <w:rPr>
                   <w:rStyle w:val="Hyperlink5"/>
@@ -11189,6 +11583,7 @@
                 <w:t>P.Oxy</w:t>
               </w:r>
               <w:proofErr w:type="spellEnd"/>
+              <w:proofErr w:type="gramEnd"/>
               <w:r>
                 <w:rPr>
                   <w:rStyle w:val="Hyperlink5"/>
@@ -11388,6 +11783,7 @@
             </w:pPr>
             <w:hyperlink r:id="rId60" w:history="1">
               <w:proofErr w:type="spellStart"/>
+              <w:proofErr w:type="gramStart"/>
               <w:r>
                 <w:rPr>
                   <w:rStyle w:val="Hyperlink5"/>
@@ -11395,6 +11791,7 @@
                 <w:t>P.Oxy</w:t>
               </w:r>
               <w:proofErr w:type="spellEnd"/>
+              <w:proofErr w:type="gramEnd"/>
               <w:r>
                 <w:rPr>
                   <w:rStyle w:val="Hyperlink5"/>
@@ -11599,6 +11996,7 @@
             </w:pPr>
             <w:hyperlink r:id="rId61" w:history="1">
               <w:proofErr w:type="spellStart"/>
+              <w:proofErr w:type="gramStart"/>
               <w:r>
                 <w:rPr>
                   <w:rStyle w:val="Hyperlink7"/>
@@ -11608,6 +12006,7 @@
                 <w:t>P.Petaus</w:t>
               </w:r>
               <w:proofErr w:type="spellEnd"/>
+              <w:proofErr w:type="gramEnd"/>
               <w:r>
                 <w:rPr>
                   <w:rStyle w:val="Hyperlink7"/>
@@ -11630,6 +12029,7 @@
             </w:pPr>
             <w:hyperlink r:id="rId62" w:history="1">
               <w:proofErr w:type="spellStart"/>
+              <w:proofErr w:type="gramStart"/>
               <w:r>
                 <w:rPr>
                   <w:rStyle w:val="Hyperlink7"/>
@@ -11639,6 +12039,7 @@
                 <w:t>P.Petaus</w:t>
               </w:r>
               <w:proofErr w:type="spellEnd"/>
+              <w:proofErr w:type="gramEnd"/>
               <w:r>
                 <w:rPr>
                   <w:rStyle w:val="Hyperlink7"/>
@@ -11661,6 +12062,7 @@
             </w:pPr>
             <w:hyperlink r:id="rId63" w:history="1">
               <w:proofErr w:type="spellStart"/>
+              <w:proofErr w:type="gramStart"/>
               <w:r>
                 <w:rPr>
                   <w:rStyle w:val="Hyperlink7"/>
@@ -11670,6 +12072,7 @@
                 <w:t>P.Petaus</w:t>
               </w:r>
               <w:proofErr w:type="spellEnd"/>
+              <w:proofErr w:type="gramEnd"/>
               <w:r>
                 <w:rPr>
                   <w:rStyle w:val="Hyperlink7"/>
@@ -11687,6 +12090,7 @@
             </w:pPr>
             <w:hyperlink r:id="rId64" w:history="1">
               <w:proofErr w:type="spellStart"/>
+              <w:proofErr w:type="gramStart"/>
               <w:r>
                 <w:rPr>
                   <w:rStyle w:val="Hyperlink5"/>
@@ -11694,6 +12098,7 @@
                 <w:t>P.Petaus</w:t>
               </w:r>
               <w:proofErr w:type="spellEnd"/>
+              <w:proofErr w:type="gramEnd"/>
               <w:r>
                 <w:rPr>
                   <w:rStyle w:val="Hyperlink5"/>
@@ -11891,6 +12296,7 @@
             </w:pPr>
             <w:hyperlink r:id="rId65" w:history="1">
               <w:proofErr w:type="spellStart"/>
+              <w:proofErr w:type="gramStart"/>
               <w:r>
                 <w:rPr>
                   <w:rStyle w:val="Hyperlink5"/>
@@ -11898,6 +12304,7 @@
                 <w:t>P.Petaus</w:t>
               </w:r>
               <w:proofErr w:type="spellEnd"/>
+              <w:proofErr w:type="gramEnd"/>
               <w:r>
                 <w:rPr>
                   <w:rStyle w:val="Hyperlink5"/>
@@ -11973,6 +12380,7 @@
               <w:t>(</w:t>
             </w:r>
             <w:proofErr w:type="spellStart"/>
+            <w:proofErr w:type="gramStart"/>
             <w:r>
               <w:rPr>
                 <w:rStyle w:val="Ohne"/>
@@ -11983,6 +12391,7 @@
               <w:t>atypical</w:t>
             </w:r>
             <w:proofErr w:type="spellEnd"/>
+            <w:proofErr w:type="gramEnd"/>
             <w:r>
               <w:rPr>
                 <w:rStyle w:val="Ohne"/>
@@ -12097,6 +12506,7 @@
             </w:pPr>
             <w:hyperlink r:id="rId66" w:history="1">
               <w:proofErr w:type="spellStart"/>
+              <w:proofErr w:type="gramStart"/>
               <w:r>
                 <w:rPr>
                   <w:rStyle w:val="Hyperlink5"/>
@@ -12104,6 +12514,7 @@
                 <w:t>P.Petaus</w:t>
               </w:r>
               <w:proofErr w:type="spellEnd"/>
+              <w:proofErr w:type="gramEnd"/>
               <w:r>
                 <w:rPr>
                   <w:rStyle w:val="Hyperlink5"/>
@@ -12301,6 +12712,7 @@
             </w:pPr>
             <w:hyperlink r:id="rId67" w:history="1">
               <w:proofErr w:type="spellStart"/>
+              <w:proofErr w:type="gramStart"/>
               <w:r>
                 <w:rPr>
                   <w:rStyle w:val="Hyperlink5"/>
@@ -12308,6 +12720,7 @@
                 <w:t>P.Petaus</w:t>
               </w:r>
               <w:proofErr w:type="spellEnd"/>
+              <w:proofErr w:type="gramEnd"/>
               <w:r>
                 <w:rPr>
                   <w:rStyle w:val="Hyperlink5"/>
@@ -12514,6 +12927,7 @@
             </w:pPr>
             <w:hyperlink r:id="rId69" w:history="1">
               <w:proofErr w:type="spellStart"/>
+              <w:proofErr w:type="gramStart"/>
               <w:r>
                 <w:rPr>
                   <w:rStyle w:val="Hyperlink5"/>
@@ -12521,6 +12935,7 @@
                 <w:t>P.Petaus</w:t>
               </w:r>
               <w:proofErr w:type="spellEnd"/>
+              <w:proofErr w:type="gramEnd"/>
               <w:r>
                 <w:rPr>
                   <w:rStyle w:val="Hyperlink5"/>
@@ -12718,6 +13133,7 @@
             </w:pPr>
             <w:hyperlink r:id="rId70" w:history="1">
               <w:proofErr w:type="spellStart"/>
+              <w:proofErr w:type="gramStart"/>
               <w:r>
                 <w:rPr>
                   <w:rStyle w:val="Hyperlink5"/>
@@ -12725,6 +13141,7 @@
                 <w:t>P.Petaus</w:t>
               </w:r>
               <w:proofErr w:type="spellEnd"/>
+              <w:proofErr w:type="gramEnd"/>
               <w:r>
                 <w:rPr>
                   <w:rStyle w:val="Hyperlink5"/>
@@ -12922,6 +13339,7 @@
             </w:pPr>
             <w:hyperlink r:id="rId71" w:history="1">
               <w:proofErr w:type="spellStart"/>
+              <w:proofErr w:type="gramStart"/>
               <w:r>
                 <w:rPr>
                   <w:rStyle w:val="Hyperlink5"/>
@@ -12929,6 +13347,7 @@
                 <w:t>P.Petaus</w:t>
               </w:r>
               <w:proofErr w:type="spellEnd"/>
+              <w:proofErr w:type="gramEnd"/>
               <w:r>
                 <w:rPr>
                   <w:rStyle w:val="Hyperlink5"/>
@@ -13126,6 +13545,7 @@
             </w:pPr>
             <w:hyperlink r:id="rId72" w:history="1">
               <w:proofErr w:type="spellStart"/>
+              <w:proofErr w:type="gramStart"/>
               <w:r>
                 <w:rPr>
                   <w:rStyle w:val="Hyperlink5"/>
@@ -13133,6 +13553,7 @@
                 <w:t>P.Petaus</w:t>
               </w:r>
               <w:proofErr w:type="spellEnd"/>
+              <w:proofErr w:type="gramEnd"/>
               <w:r>
                 <w:rPr>
                   <w:rStyle w:val="Hyperlink5"/>
@@ -13330,6 +13751,7 @@
             </w:pPr>
             <w:hyperlink r:id="rId73" w:history="1">
               <w:proofErr w:type="spellStart"/>
+              <w:proofErr w:type="gramStart"/>
               <w:r>
                 <w:rPr>
                   <w:rStyle w:val="Hyperlink5"/>
@@ -13337,6 +13759,7 @@
                 <w:t>P.Petaus</w:t>
               </w:r>
               <w:proofErr w:type="spellEnd"/>
+              <w:proofErr w:type="gramEnd"/>
               <w:r>
                 <w:rPr>
                   <w:rStyle w:val="Hyperlink5"/>
@@ -13534,6 +13957,7 @@
             </w:pPr>
             <w:hyperlink r:id="rId74" w:history="1">
               <w:proofErr w:type="spellStart"/>
+              <w:proofErr w:type="gramStart"/>
               <w:r>
                 <w:rPr>
                   <w:rStyle w:val="Hyperlink5"/>
@@ -13541,6 +13965,7 @@
                 <w:t>P.Petaus</w:t>
               </w:r>
               <w:proofErr w:type="spellEnd"/>
+              <w:proofErr w:type="gramEnd"/>
               <w:r>
                 <w:rPr>
                   <w:rStyle w:val="Hyperlink5"/>
@@ -13738,6 +14163,7 @@
             </w:pPr>
             <w:hyperlink r:id="rId75" w:history="1">
               <w:proofErr w:type="spellStart"/>
+              <w:proofErr w:type="gramStart"/>
               <w:r>
                 <w:rPr>
                   <w:rStyle w:val="Hyperlink5"/>
@@ -13745,6 +14171,7 @@
                 <w:t>P.Petaus</w:t>
               </w:r>
               <w:proofErr w:type="spellEnd"/>
+              <w:proofErr w:type="gramEnd"/>
               <w:r>
                 <w:rPr>
                   <w:rStyle w:val="Hyperlink5"/>
@@ -13942,6 +14369,7 @@
             </w:pPr>
             <w:hyperlink r:id="rId76" w:history="1">
               <w:proofErr w:type="spellStart"/>
+              <w:proofErr w:type="gramStart"/>
               <w:r>
                 <w:rPr>
                   <w:rStyle w:val="Hyperlink5"/>
@@ -13949,6 +14377,7 @@
                 <w:t>P.Petaus</w:t>
               </w:r>
               <w:proofErr w:type="spellEnd"/>
+              <w:proofErr w:type="gramEnd"/>
               <w:r>
                 <w:rPr>
                   <w:rStyle w:val="Hyperlink5"/>
@@ -14146,6 +14575,7 @@
             </w:pPr>
             <w:hyperlink r:id="rId77" w:history="1">
               <w:proofErr w:type="spellStart"/>
+              <w:proofErr w:type="gramStart"/>
               <w:r>
                 <w:rPr>
                   <w:rStyle w:val="Hyperlink5"/>
@@ -14153,6 +14583,7 @@
                 <w:t>P.Petaus</w:t>
               </w:r>
               <w:proofErr w:type="spellEnd"/>
+              <w:proofErr w:type="gramEnd"/>
               <w:r>
                 <w:rPr>
                   <w:rStyle w:val="Hyperlink5"/>
@@ -14350,6 +14781,7 @@
             </w:pPr>
             <w:hyperlink r:id="rId78" w:history="1">
               <w:proofErr w:type="spellStart"/>
+              <w:proofErr w:type="gramStart"/>
               <w:r>
                 <w:rPr>
                   <w:rStyle w:val="Hyperlink5"/>
@@ -14357,6 +14789,7 @@
                 <w:t>P.Mich</w:t>
               </w:r>
               <w:proofErr w:type="spellEnd"/>
+              <w:proofErr w:type="gramEnd"/>
               <w:r>
                 <w:rPr>
                   <w:rStyle w:val="Hyperlink5"/>
@@ -14671,7 +15104,27 @@
                 <w:szCs w:val="20"/>
                 <w:lang w:val="fr-FR"/>
               </w:rPr>
-              <w:t xml:space="preserve">(abstract </w:t>
+              <w:t>(</w:t>
+            </w:r>
+            <w:proofErr w:type="gramStart"/>
+            <w:r>
+              <w:rPr>
+                <w:rStyle w:val="Ohne"/>
+                <w:sz w:val="20"/>
+                <w:szCs w:val="20"/>
+                <w:lang w:val="fr-FR"/>
+              </w:rPr>
+              <w:t>abstract</w:t>
+            </w:r>
+            <w:proofErr w:type="gramEnd"/>
+            <w:r>
+              <w:rPr>
+                <w:rStyle w:val="Ohne"/>
+                <w:sz w:val="20"/>
+                <w:szCs w:val="20"/>
+                <w:lang w:val="fr-FR"/>
+              </w:rPr>
+              <w:t xml:space="preserve"> </w:t>
             </w:r>
             <w:proofErr w:type="spellStart"/>
             <w:r>
@@ -14829,6 +15282,7 @@
             </w:pPr>
             <w:hyperlink r:id="rId80" w:history="1">
               <w:proofErr w:type="spellStart"/>
+              <w:proofErr w:type="gramStart"/>
               <w:r>
                 <w:rPr>
                   <w:rStyle w:val="Hyperlink5"/>
@@ -14836,6 +15290,7 @@
                 <w:t>P.Petaus</w:t>
               </w:r>
               <w:proofErr w:type="spellEnd"/>
+              <w:proofErr w:type="gramEnd"/>
               <w:r>
                 <w:rPr>
                   <w:rStyle w:val="Hyperlink5"/>
@@ -15033,6 +15488,7 @@
             </w:pPr>
             <w:hyperlink r:id="rId81" w:history="1">
               <w:proofErr w:type="spellStart"/>
+              <w:proofErr w:type="gramStart"/>
               <w:r>
                 <w:rPr>
                   <w:rStyle w:val="Hyperlink5"/>
@@ -15040,6 +15496,7 @@
                 <w:t>P.Petaus</w:t>
               </w:r>
               <w:proofErr w:type="spellEnd"/>
+              <w:proofErr w:type="gramEnd"/>
               <w:r>
                 <w:rPr>
                   <w:rStyle w:val="Hyperlink5"/>
@@ -15072,6 +15529,7 @@
               <w:jc w:val="center"/>
             </w:pPr>
             <w:proofErr w:type="spellStart"/>
+            <w:proofErr w:type="gramStart"/>
             <w:r>
               <w:rPr>
                 <w:rStyle w:val="Ohne"/>
@@ -15082,6 +15540,7 @@
               <w:t>before</w:t>
             </w:r>
             <w:proofErr w:type="spellEnd"/>
+            <w:proofErr w:type="gramEnd"/>
             <w:r>
               <w:rPr>
                 <w:rStyle w:val="Ohne"/>
@@ -15234,6 +15693,7 @@
             </w:pPr>
             <w:hyperlink r:id="rId82" w:history="1">
               <w:proofErr w:type="spellStart"/>
+              <w:proofErr w:type="gramStart"/>
               <w:r>
                 <w:rPr>
                   <w:rStyle w:val="Hyperlink5"/>
@@ -15241,6 +15701,7 @@
                 <w:t>P.Gen</w:t>
               </w:r>
               <w:proofErr w:type="spellEnd"/>
+              <w:proofErr w:type="gramEnd"/>
               <w:r>
                 <w:rPr>
                   <w:rStyle w:val="Hyperlink5"/>
@@ -15438,6 +15899,7 @@
             </w:pPr>
             <w:hyperlink r:id="rId83" w:history="1">
               <w:proofErr w:type="spellStart"/>
+              <w:proofErr w:type="gramStart"/>
               <w:r>
                 <w:rPr>
                   <w:rStyle w:val="Hyperlink5"/>
@@ -15445,6 +15907,7 @@
                 <w:t>P.Petaus</w:t>
               </w:r>
               <w:proofErr w:type="spellEnd"/>
+              <w:proofErr w:type="gramEnd"/>
               <w:r>
                 <w:rPr>
                   <w:rStyle w:val="Hyperlink5"/>
@@ -16082,6 +16545,7 @@
             </w:pPr>
             <w:hyperlink r:id="rId86" w:history="1">
               <w:proofErr w:type="spellStart"/>
+              <w:proofErr w:type="gramStart"/>
               <w:r>
                 <w:rPr>
                   <w:rStyle w:val="Hyperlink5"/>
@@ -16089,6 +16553,7 @@
                 <w:t>P.Oxy</w:t>
               </w:r>
               <w:proofErr w:type="spellEnd"/>
+              <w:proofErr w:type="gramEnd"/>
               <w:r>
                 <w:rPr>
                   <w:rStyle w:val="Hyperlink5"/>
@@ -16303,6 +16768,7 @@
                 <w:t xml:space="preserve">SB 18 13333 = </w:t>
               </w:r>
               <w:proofErr w:type="spellStart"/>
+              <w:proofErr w:type="gramStart"/>
               <w:r>
                 <w:rPr>
                   <w:rStyle w:val="Hyperlink1"/>
@@ -16310,6 +16776,7 @@
                 <w:t>P.Oxy</w:t>
               </w:r>
               <w:proofErr w:type="spellEnd"/>
+              <w:proofErr w:type="gramEnd"/>
               <w:r>
                 <w:rPr>
                   <w:rStyle w:val="Hyperlink1"/>
@@ -16700,6 +17167,7 @@
             </w:pPr>
             <w:hyperlink r:id="rId89" w:history="1">
               <w:proofErr w:type="spellStart"/>
+              <w:proofErr w:type="gramStart"/>
               <w:r>
                 <w:rPr>
                   <w:rStyle w:val="Hyperlink5"/>
@@ -16707,6 +17175,7 @@
                 <w:t>P.Lond</w:t>
               </w:r>
               <w:proofErr w:type="spellEnd"/>
+              <w:proofErr w:type="gramEnd"/>
               <w:r>
                 <w:rPr>
                   <w:rStyle w:val="Hyperlink5"/>
@@ -16913,6 +17382,7 @@
             </w:pPr>
             <w:hyperlink r:id="rId90" w:history="1">
               <w:proofErr w:type="spellStart"/>
+              <w:proofErr w:type="gramStart"/>
               <w:r>
                 <w:rPr>
                   <w:rStyle w:val="Hyperlink5"/>
@@ -16920,6 +17390,7 @@
                 <w:t>P.Oxy</w:t>
               </w:r>
               <w:proofErr w:type="spellEnd"/>
+              <w:proofErr w:type="gramEnd"/>
               <w:r>
                 <w:rPr>
                   <w:rStyle w:val="Hyperlink5"/>
@@ -17324,6 +17795,7 @@
             </w:pPr>
             <w:hyperlink r:id="rId92" w:history="1">
               <w:proofErr w:type="spellStart"/>
+              <w:proofErr w:type="gramStart"/>
               <w:r>
                 <w:rPr>
                   <w:rStyle w:val="Hyperlink1"/>
@@ -17331,6 +17803,7 @@
                 <w:t>P.Oxy</w:t>
               </w:r>
               <w:proofErr w:type="spellEnd"/>
+              <w:proofErr w:type="gramEnd"/>
               <w:r>
                 <w:rPr>
                   <w:rStyle w:val="Hyperlink1"/>
@@ -17525,6 +17998,7 @@
             </w:pPr>
             <w:hyperlink r:id="rId93" w:history="1">
               <w:proofErr w:type="spellStart"/>
+              <w:proofErr w:type="gramStart"/>
               <w:r>
                 <w:rPr>
                   <w:rStyle w:val="Hyperlink5"/>
@@ -17532,6 +18006,7 @@
                 <w:t>P.Oxy</w:t>
               </w:r>
               <w:proofErr w:type="spellEnd"/>
+              <w:proofErr w:type="gramEnd"/>
               <w:r>
                 <w:rPr>
                   <w:rStyle w:val="Hyperlink5"/>
@@ -17607,6 +18082,7 @@
               <w:t>(</w:t>
             </w:r>
             <w:proofErr w:type="spellStart"/>
+            <w:proofErr w:type="gramStart"/>
             <w:r>
               <w:rPr>
                 <w:rStyle w:val="Ohne"/>
@@ -17617,6 +18093,7 @@
               <w:t>atypical</w:t>
             </w:r>
             <w:proofErr w:type="spellEnd"/>
+            <w:proofErr w:type="gramEnd"/>
             <w:r>
               <w:rPr>
                 <w:rStyle w:val="Ohne"/>
@@ -17742,6 +18219,7 @@
             </w:pPr>
             <w:hyperlink r:id="rId94" w:history="1">
               <w:proofErr w:type="spellStart"/>
+              <w:proofErr w:type="gramStart"/>
               <w:r>
                 <w:rPr>
                   <w:rStyle w:val="Hyperlink5"/>
@@ -17749,6 +18227,7 @@
                 <w:t>P.Oxy</w:t>
               </w:r>
               <w:proofErr w:type="spellEnd"/>
+              <w:proofErr w:type="gramEnd"/>
               <w:r>
                 <w:rPr>
                   <w:rStyle w:val="Hyperlink5"/>
@@ -17957,6 +18436,7 @@
             </w:pPr>
             <w:hyperlink r:id="rId95" w:history="1">
               <w:proofErr w:type="spellStart"/>
+              <w:proofErr w:type="gramStart"/>
               <w:r>
                 <w:rPr>
                   <w:rStyle w:val="Hyperlink5"/>
@@ -17964,6 +18444,7 @@
                 <w:t>P.Oxy</w:t>
               </w:r>
               <w:proofErr w:type="spellEnd"/>
+              <w:proofErr w:type="gramEnd"/>
               <w:r>
                 <w:rPr>
                   <w:rStyle w:val="Hyperlink5"/>
@@ -18172,6 +18653,7 @@
             </w:pPr>
             <w:hyperlink r:id="rId96" w:history="1">
               <w:proofErr w:type="spellStart"/>
+              <w:proofErr w:type="gramStart"/>
               <w:r>
                 <w:rPr>
                   <w:rStyle w:val="Hyperlink5"/>
@@ -18179,6 +18661,7 @@
                 <w:t>P.Oxy</w:t>
               </w:r>
               <w:proofErr w:type="spellEnd"/>
+              <w:proofErr w:type="gramEnd"/>
               <w:r>
                 <w:rPr>
                   <w:rStyle w:val="Hyperlink5"/>
@@ -18387,6 +18870,7 @@
             </w:pPr>
             <w:hyperlink r:id="rId97" w:history="1">
               <w:proofErr w:type="spellStart"/>
+              <w:proofErr w:type="gramStart"/>
               <w:r>
                 <w:rPr>
                   <w:rStyle w:val="Hyperlink5"/>
@@ -18394,6 +18878,7 @@
                 <w:t>P.Oxy</w:t>
               </w:r>
               <w:proofErr w:type="spellEnd"/>
+              <w:proofErr w:type="gramEnd"/>
               <w:r>
                 <w:rPr>
                   <w:rStyle w:val="Hyperlink5"/>
@@ -18602,6 +19087,7 @@
             </w:pPr>
             <w:hyperlink r:id="rId98" w:history="1">
               <w:proofErr w:type="spellStart"/>
+              <w:proofErr w:type="gramStart"/>
               <w:r>
                 <w:rPr>
                   <w:rStyle w:val="Hyperlink5"/>
@@ -18609,6 +19095,7 @@
                 <w:t>P.Oxy</w:t>
               </w:r>
               <w:proofErr w:type="spellEnd"/>
+              <w:proofErr w:type="gramEnd"/>
               <w:r>
                 <w:rPr>
                   <w:rStyle w:val="Hyperlink5"/>
@@ -18821,6 +19308,7 @@
             </w:pPr>
             <w:hyperlink r:id="rId99" w:history="1">
               <w:proofErr w:type="spellStart"/>
+              <w:proofErr w:type="gramStart"/>
               <w:r>
                 <w:rPr>
                   <w:rStyle w:val="Hyperlink5"/>
@@ -18828,6 +19316,7 @@
                 <w:t>P.Oxy</w:t>
               </w:r>
               <w:proofErr w:type="spellEnd"/>
+              <w:proofErr w:type="gramEnd"/>
               <w:r>
                 <w:rPr>
                   <w:rStyle w:val="Hyperlink5"/>
@@ -19279,6 +19768,7 @@
             </w:pPr>
             <w:hyperlink r:id="rId101" w:history="1">
               <w:proofErr w:type="spellStart"/>
+              <w:proofErr w:type="gramStart"/>
               <w:r>
                 <w:rPr>
                   <w:rStyle w:val="Hyperlink5"/>
@@ -19286,6 +19776,7 @@
                 <w:t>P.Lips</w:t>
               </w:r>
               <w:proofErr w:type="spellEnd"/>
+              <w:proofErr w:type="gramEnd"/>
               <w:r>
                 <w:rPr>
                   <w:rStyle w:val="Hyperlink5"/>
@@ -20684,7 +21175,25 @@
                 <w:sz w:val="20"/>
                 <w:szCs w:val="20"/>
               </w:rPr>
-              <w:t>(letter to the keepers of the archive of property)</w:t>
+              <w:t>(</w:t>
+            </w:r>
+            <w:proofErr w:type="gramStart"/>
+            <w:r>
+              <w:rPr>
+                <w:rStyle w:val="Ohne"/>
+                <w:sz w:val="20"/>
+                <w:szCs w:val="20"/>
+              </w:rPr>
+              <w:t>letter</w:t>
+            </w:r>
+            <w:proofErr w:type="gramEnd"/>
+            <w:r>
+              <w:rPr>
+                <w:rStyle w:val="Ohne"/>
+                <w:sz w:val="20"/>
+                <w:szCs w:val="20"/>
+              </w:rPr>
+              <w:t xml:space="preserve"> to the keepers of the archive of property)</w:t>
             </w:r>
           </w:p>
         </w:tc>
@@ -21312,6 +21821,7 @@
             </w:pPr>
             <w:hyperlink r:id="rId113" w:history="1">
               <w:proofErr w:type="spellStart"/>
+              <w:proofErr w:type="gramStart"/>
               <w:r>
                 <w:rPr>
                   <w:rStyle w:val="Hyperlink5"/>
@@ -21319,6 +21829,7 @@
                 <w:t>P.Oxy</w:t>
               </w:r>
               <w:proofErr w:type="spellEnd"/>
+              <w:proofErr w:type="gramEnd"/>
               <w:r>
                 <w:rPr>
                   <w:rStyle w:val="Hyperlink5"/>
@@ -21527,6 +22038,7 @@
             </w:pPr>
             <w:hyperlink r:id="rId114" w:history="1">
               <w:proofErr w:type="spellStart"/>
+              <w:proofErr w:type="gramStart"/>
               <w:r>
                 <w:rPr>
                   <w:rStyle w:val="Hyperlink5"/>
@@ -21534,6 +22046,7 @@
                 <w:t>P.Oxy</w:t>
               </w:r>
               <w:proofErr w:type="spellEnd"/>
+              <w:proofErr w:type="gramEnd"/>
               <w:r>
                 <w:rPr>
                   <w:rStyle w:val="Hyperlink5"/>
@@ -21957,6 +22470,7 @@
             </w:pPr>
             <w:hyperlink r:id="rId116" w:history="1">
               <w:proofErr w:type="spellStart"/>
+              <w:proofErr w:type="gramStart"/>
               <w:r>
                 <w:rPr>
                   <w:rStyle w:val="Hyperlink5"/>
@@ -21964,6 +22478,7 @@
                 <w:t>P.Oxy</w:t>
               </w:r>
               <w:proofErr w:type="spellEnd"/>
+              <w:proofErr w:type="gramEnd"/>
               <w:r>
                 <w:rPr>
                   <w:rStyle w:val="Hyperlink5"/>
@@ -22268,8 +22783,13 @@
       <w:pPr>
         <w:pStyle w:val="TextA"/>
       </w:pPr>
-      <w:r>
-        <w:t>In spite of this diversity, and of the fact that not every aspect is represented in each area throughout the whole period considered here, several patterns emerge from the data. For these patterns to emerge, particular attention should be paid to the format (</w:t>
+      <w:proofErr w:type="gramStart"/>
+      <w:r>
+        <w:t>In spite of</w:t>
+      </w:r>
+      <w:proofErr w:type="gramEnd"/>
+      <w:r>
+        <w:t xml:space="preserve"> this diversity, and of the fact that not every aspect is represented in each area throughout the whole period considered here, several patterns emerge from the data. For these patterns to emerge, particular attention should be paid to the format (</w:t>
       </w:r>
       <w:proofErr w:type="spellStart"/>
       <w:r>
@@ -22485,7 +23005,15 @@
       </w:r>
       <w:proofErr w:type="spellEnd"/>
       <w:r>
-        <w:t>, i.e. a form of contract that seems to follow the formulation in use in documents written by notarial offices, but display features that belong to privately drafted contracts.</w:t>
+        <w:t xml:space="preserve">, </w:t>
+      </w:r>
+      <w:proofErr w:type="gramStart"/>
+      <w:r>
+        <w:t>i.e.</w:t>
+      </w:r>
+      <w:proofErr w:type="gramEnd"/>
+      <w:r>
+        <w:t xml:space="preserve"> a form of contract that seems to follow the formulation in use in documents written by notarial offices, but display features that belong to privately drafted contracts.</w:t>
       </w:r>
       <w:r>
         <w:rPr>
@@ -22533,7 +23061,15 @@
       </w:r>
       <w:proofErr w:type="spellEnd"/>
       <w:r>
-        <w:t xml:space="preserve"> to add his approval, or the space was actually filled with the </w:t>
+        <w:t xml:space="preserve"> to add his approval, or the space was </w:t>
+      </w:r>
+      <w:proofErr w:type="gramStart"/>
+      <w:r>
+        <w:t>actually filled</w:t>
+      </w:r>
+      <w:proofErr w:type="gramEnd"/>
+      <w:r>
+        <w:t xml:space="preserve"> with the </w:t>
       </w:r>
       <w:proofErr w:type="spellStart"/>
       <w:r>
@@ -22716,7 +23252,21 @@
         <w:rPr>
           <w:rStyle w:val="Ohne"/>
         </w:rPr>
-        <w:t xml:space="preserve"> ζ [ . A comparison with </w:t>
+        <w:t xml:space="preserve"> ζ </w:t>
+      </w:r>
+      <w:proofErr w:type="gramStart"/>
+      <w:r>
+        <w:rPr>
+          <w:rStyle w:val="Ohne"/>
+        </w:rPr>
+        <w:t>[ .</w:t>
+      </w:r>
+      <w:proofErr w:type="gramEnd"/>
+      <w:r>
+        <w:rPr>
+          <w:rStyle w:val="Ohne"/>
+        </w:rPr>
+        <w:t xml:space="preserve"> A comparison with </w:t>
       </w:r>
       <w:r>
         <w:rPr>
@@ -22873,6 +23423,7 @@
       </w:r>
       <w:hyperlink r:id="rId123" w:history="1">
         <w:proofErr w:type="spellStart"/>
+        <w:proofErr w:type="gramStart"/>
         <w:r>
           <w:rPr>
             <w:rStyle w:val="Hyperlink4"/>
@@ -22880,6 +23431,7 @@
           <w:t>P.Wisc</w:t>
         </w:r>
         <w:proofErr w:type="spellEnd"/>
+        <w:proofErr w:type="gramEnd"/>
         <w:r>
           <w:rPr>
             <w:rStyle w:val="Hyperlink4"/>
@@ -22891,7 +23443,21 @@
         <w:rPr>
           <w:rStyle w:val="Ohne"/>
         </w:rPr>
-        <w:t xml:space="preserve">, mentioned above, would then be dated to 197 (rather than 226), and the change of practice would have taken place shortly thereafter, as attested by </w:t>
+        <w:t xml:space="preserve">, mentioned above, would then be dated to 197 (rather than 226), and the change of practice would have taken place </w:t>
+      </w:r>
+      <w:proofErr w:type="gramStart"/>
+      <w:r>
+        <w:rPr>
+          <w:rStyle w:val="Ohne"/>
+        </w:rPr>
+        <w:t>shortly</w:t>
+      </w:r>
+      <w:proofErr w:type="gramEnd"/>
+      <w:r>
+        <w:rPr>
+          <w:rStyle w:val="Ohne"/>
+        </w:rPr>
+        <w:t xml:space="preserve"> thereafter, as attested by </w:t>
       </w:r>
       <w:hyperlink r:id="rId124" w:history="1">
         <w:r>
@@ -23019,7 +23585,11 @@
       </w:r>
       <w:proofErr w:type="spellEnd"/>
       <w:r>
-        <w:t xml:space="preserve"> noted the following: “3 cm above line 1 minimal remains of two lines of writing (in the second line perhaps ]</w:t>
+        <w:t xml:space="preserve"> noted the following: “3 cm above line 1 minimal remains of two lines of writing (in the second line </w:t>
+      </w:r>
+      <w:proofErr w:type="gramStart"/>
+      <w:r>
+        <w:t>perhaps ]</w:t>
       </w:r>
       <w:proofErr w:type="spellStart"/>
       <w:r>
@@ -23027,7 +23597,11 @@
       </w:r>
       <w:proofErr w:type="spellEnd"/>
       <w:r>
-        <w:t>̣[). I do not know if and/or how these remains are connected with the text printed here.”</w:t>
+        <w:t>̣</w:t>
+      </w:r>
+      <w:proofErr w:type="gramEnd"/>
+      <w:r>
+        <w:t>[). I do not know if and/or how these remains are connected with the text printed here.”</w:t>
       </w:r>
       <w:r>
         <w:rPr>
@@ -23226,7 +23800,23 @@
           <w:rStyle w:val="Ohne"/>
           <w:lang w:val="en-US"/>
         </w:rPr>
-        <w:t xml:space="preserve">), with the exception of the </w:t>
+        <w:t xml:space="preserve">), </w:t>
+      </w:r>
+      <w:proofErr w:type="gramStart"/>
+      <w:r>
+        <w:rPr>
+          <w:rStyle w:val="Ohne"/>
+          <w:lang w:val="en-US"/>
+        </w:rPr>
+        <w:t>with the exception of</w:t>
+      </w:r>
+      <w:proofErr w:type="gramEnd"/>
+      <w:r>
+        <w:rPr>
+          <w:rStyle w:val="Ohne"/>
+          <w:lang w:val="en-US"/>
+        </w:rPr>
+        <w:t xml:space="preserve"> the </w:t>
       </w:r>
       <w:proofErr w:type="spellStart"/>
       <w:r>
@@ -23748,8 +24338,18 @@
           <w:b/>
           <w:bCs/>
         </w:rPr>
-        <w:t>#bibliography</w:t>
-      </w:r>
+        <w:t>#</w:t>
+      </w:r>
+      <w:proofErr w:type="gramStart"/>
+      <w:r>
+        <w:rPr>
+          <w:rStyle w:val="Ohne"/>
+          <w:b/>
+          <w:bCs/>
+        </w:rPr>
+        <w:t>bibliography</w:t>
+      </w:r>
+      <w:proofErr w:type="gramEnd"/>
     </w:p>
     <w:p>
       <w:pPr>
@@ -23900,6 +24500,7 @@
         <w:t xml:space="preserve"> Papyri: Documents on Compulsory Public Service in Egypt under Roman Rule”, Transactions of the American Philosophical Society 53: 1-39 [= </w:t>
       </w:r>
       <w:proofErr w:type="spellStart"/>
+      <w:proofErr w:type="gramStart"/>
       <w:r>
         <w:rPr>
           <w:rStyle w:val="Ohne"/>
@@ -23907,6 +24508,7 @@
         <w:t>P.Leit</w:t>
       </w:r>
       <w:proofErr w:type="spellEnd"/>
+      <w:proofErr w:type="gramEnd"/>
       <w:r>
         <w:rPr>
           <w:rStyle w:val="Ohne"/>
@@ -24907,7 +25509,23 @@
           <w:rStyle w:val="Ohne"/>
           <w:lang w:val="en-US"/>
         </w:rPr>
-        <w:t xml:space="preserve"> 1952: 503-505 ; Lewis 1997: 66.</w:t>
+        <w:t xml:space="preserve"> 1952: 503-</w:t>
+      </w:r>
+      <w:proofErr w:type="gramStart"/>
+      <w:r>
+        <w:rPr>
+          <w:rStyle w:val="Ohne"/>
+          <w:lang w:val="en-US"/>
+        </w:rPr>
+        <w:t>505 ;</w:t>
+      </w:r>
+      <w:proofErr w:type="gramEnd"/>
+      <w:r>
+        <w:rPr>
+          <w:rStyle w:val="Ohne"/>
+          <w:lang w:val="en-US"/>
+        </w:rPr>
+        <w:t xml:space="preserve"> Lewis 1997: 66.</w:t>
       </w:r>
     </w:p>
   </w:footnote>
@@ -25027,7 +25645,23 @@
           <w:rStyle w:val="Ohne"/>
           <w:lang w:val="en-US"/>
         </w:rPr>
-        <w:t xml:space="preserve"> Other documents pertaining to liturgy, such as petitions of individuals protesting against their nomination, are not taken into account here because they belong to another kind of procedure altogether.</w:t>
+        <w:t xml:space="preserve"> Other documents pertaining to liturgy, such as petitions of individuals </w:t>
+      </w:r>
+      <w:proofErr w:type="gramStart"/>
+      <w:r>
+        <w:rPr>
+          <w:rStyle w:val="Ohne"/>
+          <w:lang w:val="en-US"/>
+        </w:rPr>
+        <w:t>protesting against</w:t>
+      </w:r>
+      <w:proofErr w:type="gramEnd"/>
+      <w:r>
+        <w:rPr>
+          <w:rStyle w:val="Ohne"/>
+          <w:lang w:val="en-US"/>
+        </w:rPr>
+        <w:t xml:space="preserve"> their nomination, are not taken into account here because they belong to another kind of procedure altogether.</w:t>
       </w:r>
     </w:p>
   </w:footnote>
@@ -25485,7 +26119,23 @@
           <w:rStyle w:val="Ohne"/>
           <w:lang w:val="en-US"/>
         </w:rPr>
-        <w:t xml:space="preserve"> The approximate ratios of 0.3 and 0.6 are illustrated in Fig. 2; for a ratio of ca. 0.5, see e.g. </w:t>
+        <w:t xml:space="preserve"> The approximate ratios of 0.3 and 0.6 are illustrated in Fig. 2; for a ratio of ca. 0.5, see </w:t>
+      </w:r>
+      <w:proofErr w:type="gramStart"/>
+      <w:r>
+        <w:rPr>
+          <w:rStyle w:val="Ohne"/>
+          <w:lang w:val="en-US"/>
+        </w:rPr>
+        <w:t>e.g.</w:t>
+      </w:r>
+      <w:proofErr w:type="gramEnd"/>
+      <w:r>
+        <w:rPr>
+          <w:rStyle w:val="Ohne"/>
+          <w:lang w:val="en-US"/>
+        </w:rPr>
+        <w:t xml:space="preserve"> </w:t>
       </w:r>
       <w:hyperlink r:id="rId1" w:history="1">
         <w:proofErr w:type="spellStart"/>
@@ -25658,7 +26308,23 @@
           <w:rStyle w:val="Ohne"/>
           <w:lang w:val="en-US"/>
         </w:rPr>
-        <w:t xml:space="preserve"> Census declaration: e.g. </w:t>
+        <w:t xml:space="preserve"> Census declaration: </w:t>
+      </w:r>
+      <w:proofErr w:type="gramStart"/>
+      <w:r>
+        <w:rPr>
+          <w:rStyle w:val="Ohne"/>
+          <w:lang w:val="en-US"/>
+        </w:rPr>
+        <w:t>e.g.</w:t>
+      </w:r>
+      <w:proofErr w:type="gramEnd"/>
+      <w:r>
+        <w:rPr>
+          <w:rStyle w:val="Ohne"/>
+          <w:lang w:val="en-US"/>
+        </w:rPr>
+        <w:t xml:space="preserve"> </w:t>
       </w:r>
       <w:hyperlink r:id="rId2" w:history="1">
         <w:r>
@@ -25673,7 +26339,23 @@
           <w:rStyle w:val="Ohne"/>
           <w:lang w:val="en-US"/>
         </w:rPr>
-        <w:t xml:space="preserve"> (133). Certificate of pagan sacrifice: e.g. </w:t>
+        <w:t xml:space="preserve"> (133). Certificate of pagan sacrifice: </w:t>
+      </w:r>
+      <w:proofErr w:type="gramStart"/>
+      <w:r>
+        <w:rPr>
+          <w:rStyle w:val="Ohne"/>
+          <w:lang w:val="en-US"/>
+        </w:rPr>
+        <w:t>e.g.</w:t>
+      </w:r>
+      <w:proofErr w:type="gramEnd"/>
+      <w:r>
+        <w:rPr>
+          <w:rStyle w:val="Ohne"/>
+          <w:lang w:val="en-US"/>
+        </w:rPr>
+        <w:t xml:space="preserve"> </w:t>
       </w:r>
       <w:hyperlink r:id="rId3" w:history="1">
         <w:proofErr w:type="spellStart"/>
@@ -25777,6 +26459,7 @@
       </w:r>
       <w:hyperlink r:id="rId5" w:history="1">
         <w:proofErr w:type="spellStart"/>
+        <w:proofErr w:type="gramStart"/>
         <w:r>
           <w:rPr>
             <w:rStyle w:val="Hyperlink4"/>
@@ -25784,6 +26467,7 @@
           <w:t>P.Leit</w:t>
         </w:r>
         <w:proofErr w:type="spellEnd"/>
+        <w:proofErr w:type="gramEnd"/>
         <w:r>
           <w:rPr>
             <w:rStyle w:val="Hyperlink4"/>
@@ -25947,7 +26631,21 @@
         <w:rPr>
           <w:rFonts w:eastAsia="Arial Unicode MS" w:cs="Arial Unicode MS"/>
         </w:rPr>
-        <w:t xml:space="preserve"> (112); </w:t>
+        <w:t xml:space="preserve"> (112</w:t>
+      </w:r>
+      <w:proofErr w:type="gramStart"/>
+      <w:r>
+        <w:rPr>
+          <w:rFonts w:eastAsia="Arial Unicode MS" w:cs="Arial Unicode MS"/>
+        </w:rPr>
+        <w:t>);</w:t>
+      </w:r>
+      <w:proofErr w:type="gramEnd"/>
+      <w:r>
+        <w:rPr>
+          <w:rFonts w:eastAsia="Arial Unicode MS" w:cs="Arial Unicode MS"/>
+        </w:rPr>
+        <w:t xml:space="preserve"> </w:t>
       </w:r>
       <w:hyperlink r:id="rId9" w:history="1">
         <w:r>
@@ -25978,7 +26676,21 @@
         <w:rPr>
           <w:rFonts w:eastAsia="Arial Unicode MS" w:cs="Arial Unicode MS"/>
         </w:rPr>
-        <w:t xml:space="preserve"> (121); </w:t>
+        <w:t xml:space="preserve"> (121</w:t>
+      </w:r>
+      <w:proofErr w:type="gramStart"/>
+      <w:r>
+        <w:rPr>
+          <w:rFonts w:eastAsia="Arial Unicode MS" w:cs="Arial Unicode MS"/>
+        </w:rPr>
+        <w:t>);</w:t>
+      </w:r>
+      <w:proofErr w:type="gramEnd"/>
+      <w:r>
+        <w:rPr>
+          <w:rFonts w:eastAsia="Arial Unicode MS" w:cs="Arial Unicode MS"/>
+        </w:rPr>
+        <w:t xml:space="preserve"> </w:t>
       </w:r>
       <w:hyperlink r:id="rId10" w:history="1">
         <w:r>
@@ -26117,6 +26829,7 @@
           <w:t xml:space="preserve">SB VI 9543 = </w:t>
         </w:r>
         <w:proofErr w:type="spellStart"/>
+        <w:proofErr w:type="gramStart"/>
         <w:r>
           <w:rPr>
             <w:rStyle w:val="Hyperlink4"/>
@@ -26124,6 +26837,7 @@
           <w:t>P.Heid</w:t>
         </w:r>
         <w:proofErr w:type="spellEnd"/>
+        <w:proofErr w:type="gramEnd"/>
         <w:r>
           <w:rPr>
             <w:rStyle w:val="Hyperlink4"/>

</xml_diff>

<commit_message>
Trying with un-indented text.
</commit_message>
<xml_diff>
--- a/sources/Schubert_liturgy_pylon_hgv_formatted_4t.docx
+++ b/sources/Schubert_liturgy_pylon_hgv_formatted_4t.docx
@@ -36,23 +36,7 @@
           <w:b/>
           <w:bCs/>
         </w:rPr>
-        <w:t>#</w:t>
-      </w:r>
-      <w:proofErr w:type="gramStart"/>
-      <w:r>
-        <w:rPr>
-          <w:b/>
-          <w:bCs/>
-        </w:rPr>
-        <w:t>author</w:t>
-      </w:r>
-      <w:proofErr w:type="gramEnd"/>
-      <w:r>
-        <w:rPr>
-          <w:b/>
-          <w:bCs/>
-        </w:rPr>
-        <w:t>(s)</w:t>
+        <w:t>#author(s)</w:t>
       </w:r>
     </w:p>
     <w:p>
@@ -96,17 +80,8 @@
           <w:b/>
           <w:bCs/>
         </w:rPr>
-        <w:t>#</w:t>
-      </w:r>
-      <w:proofErr w:type="gramStart"/>
-      <w:r>
-        <w:rPr>
-          <w:b/>
-          <w:bCs/>
-        </w:rPr>
-        <w:t>email</w:t>
-      </w:r>
-      <w:proofErr w:type="gramEnd"/>
+        <w:t>#email</w:t>
+      </w:r>
     </w:p>
     <w:p>
       <w:pPr>
@@ -130,17 +105,8 @@
           <w:b/>
           <w:bCs/>
         </w:rPr>
-        <w:t>#</w:t>
-      </w:r>
-      <w:proofErr w:type="gramStart"/>
-      <w:r>
-        <w:rPr>
-          <w:b/>
-          <w:bCs/>
-        </w:rPr>
-        <w:t>acknowledgement</w:t>
-      </w:r>
-      <w:proofErr w:type="gramEnd"/>
+        <w:t>#acknowledgement</w:t>
+      </w:r>
     </w:p>
     <w:p>
       <w:pPr>
@@ -158,15 +124,7 @@
         </w:r>
       </w:hyperlink>
       <w:r>
-        <w:t xml:space="preserve">) and based at the University of Geneva. I gratefully acknowledge the help provided by the other members of the research team: Lavinia Ferretti, Susan </w:t>
-      </w:r>
-      <w:proofErr w:type="gramStart"/>
-      <w:r>
-        <w:t>Fogarty</w:t>
-      </w:r>
-      <w:proofErr w:type="gramEnd"/>
-      <w:r>
-        <w:t xml:space="preserve"> and Elisa </w:t>
+        <w:t xml:space="preserve">) and based at the University of Geneva. I gratefully acknowledge the help provided by the other members of the research team: Lavinia Ferretti, Susan Fogarty and Elisa </w:t>
       </w:r>
       <w:proofErr w:type="spellStart"/>
       <w:r>
@@ -279,15 +237,7 @@
         <w:pStyle w:val="TextA"/>
       </w:pPr>
       <w:r>
-        <w:t xml:space="preserve">The general working of the liturgical system in the Roman empire was neatly summarized by Roger Bagnall: “The Romans preferred to keep their permanent, professional administration small and to draw governors, however amateurish, from the ranks of the upper orders. Over the first two centuries of the empire, they developed practices in local administration in line with this overall approach. City and village governance was rotated among the better-endowed residents, while manual labor was distributed over as wide a spectrum of the male population as possible. One result was to keep stated tax rates low. Another was that because public offices brought work and financial risk, but little or no reward, they were </w:t>
-      </w:r>
-      <w:proofErr w:type="gramStart"/>
-      <w:r>
-        <w:t>unwelcome</w:t>
-      </w:r>
-      <w:proofErr w:type="gramEnd"/>
-      <w:r>
-        <w:t xml:space="preserve"> to most individuals.”</w:t>
+        <w:t>The general working of the liturgical system in the Roman empire was neatly summarized by Roger Bagnall: “The Romans preferred to keep their permanent, professional administration small and to draw governors, however amateurish, from the ranks of the upper orders. Over the first two centuries of the empire, they developed practices in local administration in line with this overall approach. City and village governance was rotated among the better-endowed residents, while manual labor was distributed over as wide a spectrum of the male population as possible. One result was to keep stated tax rates low. Another was that because public offices brought work and financial risk, but little or no reward, they were unwelcome to most individuals.”</w:t>
       </w:r>
       <w:r>
         <w:rPr>
@@ -638,15 +588,7 @@
         <w:footnoteReference w:id="10"/>
       </w:r>
       <w:r>
-        <w:t xml:space="preserve"> It seems that most of the papyri are either copies of approvals that were kept among official records, or abstracts made from those records for the use of individuals. Thus, the preserved documents were </w:t>
-      </w:r>
-      <w:proofErr w:type="gramStart"/>
-      <w:r>
-        <w:t>actually not</w:t>
-      </w:r>
-      <w:proofErr w:type="gramEnd"/>
-      <w:r>
-        <w:t xml:space="preserve"> posted publicly, with one possible exception: the unusual format of </w:t>
+        <w:t xml:space="preserve"> It seems that most of the papyri are either copies of approvals that were kept among official records, or abstracts made from those records for the use of individuals. Thus, the preserved documents were actually not posted publicly, with one possible exception: the unusual format of </w:t>
       </w:r>
       <w:r>
         <w:rPr>
@@ -744,6 +686,9 @@
       <w:proofErr w:type="spellEnd"/>
       <w:r>
         <w:t xml:space="preserve"> overview.</w:t>
+      </w:r>
+      <w:r>
+        <w:t xml:space="preserve"> </w:t>
       </w:r>
     </w:p>
     <w:p>
@@ -1533,7 +1478,6 @@
               <w:jc w:val="left"/>
             </w:pPr>
             <w:proofErr w:type="spellStart"/>
-            <w:proofErr w:type="gramStart"/>
             <w:r>
               <w:rPr>
                 <w:rStyle w:val="Ohne"/>
@@ -1543,7 +1487,6 @@
               <w:t>P.Mil.Vogl</w:t>
             </w:r>
             <w:proofErr w:type="spellEnd"/>
-            <w:proofErr w:type="gramEnd"/>
             <w:r>
               <w:rPr>
                 <w:rStyle w:val="Ohne"/>
@@ -1734,7 +1677,6 @@
             </w:pPr>
             <w:hyperlink r:id="rId12" w:history="1">
               <w:proofErr w:type="spellStart"/>
-              <w:proofErr w:type="gramStart"/>
               <w:r>
                 <w:rPr>
                   <w:rStyle w:val="Hyperlink1"/>
@@ -1742,7 +1684,6 @@
                 <w:t>P.Leit</w:t>
               </w:r>
               <w:proofErr w:type="spellEnd"/>
-              <w:proofErr w:type="gramEnd"/>
               <w:r>
                 <w:rPr>
                   <w:rStyle w:val="Hyperlink1"/>
@@ -2491,7 +2432,6 @@
             </w:pPr>
             <w:hyperlink r:id="rId16" w:history="1">
               <w:proofErr w:type="spellStart"/>
-              <w:proofErr w:type="gramStart"/>
               <w:r>
                 <w:rPr>
                   <w:rStyle w:val="Hyperlink1"/>
@@ -2499,7 +2439,6 @@
                 <w:t>P.Sijp</w:t>
               </w:r>
               <w:proofErr w:type="spellEnd"/>
-              <w:proofErr w:type="gramEnd"/>
               <w:r>
                 <w:rPr>
                   <w:rStyle w:val="Hyperlink1"/>
@@ -2677,7 +2616,6 @@
             </w:pPr>
             <w:hyperlink r:id="rId17" w:history="1">
               <w:proofErr w:type="spellStart"/>
-              <w:proofErr w:type="gramStart"/>
               <w:r>
                 <w:rPr>
                   <w:rStyle w:val="Hyperlink1"/>
@@ -2685,7 +2623,6 @@
                 <w:t>P.Leit</w:t>
               </w:r>
               <w:proofErr w:type="spellEnd"/>
-              <w:proofErr w:type="gramEnd"/>
               <w:r>
                 <w:rPr>
                   <w:rStyle w:val="Hyperlink1"/>
@@ -2881,7 +2818,6 @@
                 <w:t xml:space="preserve">SB 6 9331 V = </w:t>
               </w:r>
               <w:proofErr w:type="spellStart"/>
-              <w:proofErr w:type="gramStart"/>
               <w:r>
                 <w:rPr>
                   <w:rStyle w:val="Hyperlink2"/>
@@ -2889,7 +2825,6 @@
                 <w:t>P.Bacch</w:t>
               </w:r>
               <w:proofErr w:type="spellEnd"/>
-              <w:proofErr w:type="gramEnd"/>
               <w:r>
                 <w:rPr>
                   <w:rStyle w:val="Hyperlink2"/>
@@ -3068,7 +3003,6 @@
             </w:pPr>
             <w:hyperlink r:id="rId19" w:history="1">
               <w:proofErr w:type="spellStart"/>
-              <w:proofErr w:type="gramStart"/>
               <w:r>
                 <w:rPr>
                   <w:rStyle w:val="Hyperlink1"/>
@@ -3076,7 +3010,6 @@
                 <w:t>P.Oxy</w:t>
               </w:r>
               <w:proofErr w:type="spellEnd"/>
-              <w:proofErr w:type="gramEnd"/>
               <w:r>
                 <w:rPr>
                   <w:rStyle w:val="Hyperlink1"/>
@@ -5051,7 +4984,6 @@
       </w:pPr>
       <w:hyperlink r:id="rId32" w:history="1">
         <w:proofErr w:type="spellStart"/>
-        <w:proofErr w:type="gramStart"/>
         <w:r>
           <w:rPr>
             <w:rStyle w:val="Hyperlink0"/>
@@ -5059,7 +4991,6 @@
           <w:t>P.Oxy</w:t>
         </w:r>
         <w:proofErr w:type="spellEnd"/>
-        <w:proofErr w:type="gramEnd"/>
         <w:r>
           <w:rPr>
             <w:rStyle w:val="Hyperlink0"/>
@@ -5421,12 +5352,10 @@
         <w:t xml:space="preserve"> = </w:t>
       </w:r>
       <w:proofErr w:type="spellStart"/>
-      <w:proofErr w:type="gramStart"/>
       <w:r>
         <w:t>P.Flor</w:t>
       </w:r>
       <w:proofErr w:type="spellEnd"/>
-      <w:proofErr w:type="gramEnd"/>
       <w:r>
         <w:t>. 1 2 (265).</w:t>
       </w:r>
@@ -5548,15 +5477,7 @@
       </w:r>
       <w:proofErr w:type="spellEnd"/>
       <w:r>
-        <w:t xml:space="preserve">), scribes followed a similar procedure by which they wrote nominations to liturgy in the central part of a sheet, leaving space in the top and bottom margin for the next steps to take place, </w:t>
-      </w:r>
-      <w:proofErr w:type="gramStart"/>
-      <w:r>
-        <w:t>i.e.</w:t>
-      </w:r>
-      <w:proofErr w:type="gramEnd"/>
-      <w:r>
-        <w:t xml:space="preserve"> transmission docket (bottom margin) and approval of nomination (top margin). This emerging pattern will find confirmation in a more comprehensive list of evidence that will be discussed below.</w:t>
+        <w:t>), scribes followed a similar procedure by which they wrote nominations to liturgy in the central part of a sheet, leaving space in the top and bottom margin for the next steps to take place, i.e. transmission docket (bottom margin) and approval of nomination (top margin). This emerging pattern will find confirmation in a more comprehensive list of evidence that will be discussed below.</w:t>
       </w:r>
     </w:p>
     <w:p>
@@ -6105,12 +6026,10 @@
         <w:t xml:space="preserve"> (= </w:t>
       </w:r>
       <w:proofErr w:type="spellStart"/>
-      <w:proofErr w:type="gramStart"/>
       <w:r>
         <w:t>P.Mil.Vogl</w:t>
       </w:r>
       <w:proofErr w:type="spellEnd"/>
-      <w:proofErr w:type="gramEnd"/>
       <w:r>
         <w:t xml:space="preserve">. inv. 777) and </w:t>
       </w:r>
@@ -6174,15 +6093,7 @@
       </w:r>
       <w:proofErr w:type="spellEnd"/>
       <w:r>
-        <w:t xml:space="preserve">’ records; and the second is a petition that quotes the approval in </w:t>
-      </w:r>
-      <w:proofErr w:type="gramStart"/>
-      <w:r>
-        <w:t>exactly the same</w:t>
-      </w:r>
-      <w:proofErr w:type="gramEnd"/>
-      <w:r>
-        <w:t xml:space="preserve"> words. Neither in </w:t>
+        <w:t xml:space="preserve">’ records; and the second is a petition that quotes the approval in exactly the same words. Neither in </w:t>
       </w:r>
       <w:r>
         <w:rPr>
@@ -6423,15 +6334,7 @@
         <w:fldChar w:fldCharType="end"/>
       </w:r>
       <w:r>
-        <w:t>). In the window, a transmission docket is added (</w:t>
-      </w:r>
-      <w:proofErr w:type="gramStart"/>
-      <w:r>
-        <w:t>e.g.</w:t>
-      </w:r>
-      <w:proofErr w:type="gramEnd"/>
-      <w:r>
-        <w:t xml:space="preserve"> </w:t>
+        <w:t xml:space="preserve">). In the window, a transmission docket is added (e.g. </w:t>
       </w:r>
       <w:hyperlink r:id="rId39" w:history="1">
         <w:proofErr w:type="spellStart"/>
@@ -6577,25 +6480,7 @@
           <w:i/>
           <w:iCs/>
         </w:rPr>
-        <w:t xml:space="preserve">Data pertaining to nominations, </w:t>
-      </w:r>
-      <w:proofErr w:type="gramStart"/>
-      <w:r>
-        <w:rPr>
-          <w:rStyle w:val="Ohne"/>
-          <w:i/>
-          <w:iCs/>
-        </w:rPr>
-        <w:t>approvals</w:t>
-      </w:r>
-      <w:proofErr w:type="gramEnd"/>
-      <w:r>
-        <w:rPr>
-          <w:rStyle w:val="Ohne"/>
-          <w:i/>
-          <w:iCs/>
-        </w:rPr>
-        <w:t xml:space="preserve"> and oaths (second – third centuries CE)</w:t>
+        <w:t>Data pertaining to nominations, approvals and oaths (second – third centuries CE)</w:t>
       </w:r>
     </w:p>
     <w:p>
@@ -6609,15 +6494,7 @@
         <w:keepNext/>
       </w:pPr>
       <w:r>
-        <w:t>Table 2: nominations to liturgy, approvals of liturgy, and liturgical oaths (2nd – 3</w:t>
-      </w:r>
-      <w:proofErr w:type="gramStart"/>
-      <w:r>
-        <w:t>rd  c.</w:t>
-      </w:r>
-      <w:proofErr w:type="gramEnd"/>
-      <w:r>
-        <w:t xml:space="preserve"> CE)</w:t>
+        <w:t>Table 2: nominations to liturgy, approvals of liturgy, and liturgical oaths (2nd – 3rd  c. CE)</w:t>
       </w:r>
     </w:p>
     <w:p>
@@ -6761,27 +6638,7 @@
           <w:szCs w:val="20"/>
           <w:lang w:val="en-US"/>
         </w:rPr>
-        <w:t xml:space="preserve"> format” and “demotic style format”, some documents are labelled as abstracts and copies. Strictly speaking, they are irrelevant for the present purpose, but they were kept in the table </w:t>
-      </w:r>
-      <w:proofErr w:type="gramStart"/>
-      <w:r>
-        <w:rPr>
-          <w:rStyle w:val="Ohne"/>
-          <w:sz w:val="20"/>
-          <w:szCs w:val="20"/>
-          <w:lang w:val="en-US"/>
-        </w:rPr>
-        <w:t>in order to</w:t>
-      </w:r>
-      <w:proofErr w:type="gramEnd"/>
-      <w:r>
-        <w:rPr>
-          <w:rStyle w:val="Ohne"/>
-          <w:sz w:val="20"/>
-          <w:szCs w:val="20"/>
-          <w:lang w:val="en-US"/>
-        </w:rPr>
-        <w:t xml:space="preserve"> provide a more balanced impression of the available data.</w:t>
+        <w:t xml:space="preserve"> format” and “demotic style format”, some documents are labelled as abstracts and copies. Strictly speaking, they are irrelevant for the present purpose, but they were kept in the table in order to provide a more balanced impression of the available data.</w:t>
       </w:r>
     </w:p>
     <w:p>
@@ -6886,7 +6743,6 @@
               <w:jc w:val="left"/>
             </w:pPr>
             <w:proofErr w:type="spellStart"/>
-            <w:proofErr w:type="gramStart"/>
             <w:r>
               <w:rPr>
                 <w:rStyle w:val="Ohne"/>
@@ -6899,7 +6755,6 @@
               <w:t>reference</w:t>
             </w:r>
             <w:proofErr w:type="spellEnd"/>
-            <w:proofErr w:type="gramEnd"/>
           </w:p>
         </w:tc>
         <w:tc>
@@ -6924,7 +6779,6 @@
               <w:pStyle w:val="TextA"/>
               <w:jc w:val="center"/>
             </w:pPr>
-            <w:proofErr w:type="gramStart"/>
             <w:r>
               <w:rPr>
                 <w:rStyle w:val="Ohne"/>
@@ -6936,7 +6790,6 @@
               </w:rPr>
               <w:t>date</w:t>
             </w:r>
-            <w:proofErr w:type="gramEnd"/>
           </w:p>
         </w:tc>
         <w:tc>
@@ -6961,7 +6814,6 @@
               <w:pStyle w:val="TextA"/>
               <w:jc w:val="center"/>
             </w:pPr>
-            <w:proofErr w:type="gramStart"/>
             <w:r>
               <w:rPr>
                 <w:rStyle w:val="Ohne"/>
@@ -6971,9 +6823,33 @@
                 <w:szCs w:val="20"/>
                 <w:lang w:val="fr-FR"/>
               </w:rPr>
-              <w:t>pagina</w:t>
-            </w:r>
-            <w:proofErr w:type="gramEnd"/>
+              <w:t>pagina format</w:t>
+            </w:r>
+          </w:p>
+        </w:tc>
+        <w:tc>
+          <w:tcPr>
+            <w:tcW w:w="1543" w:type="dxa"/>
+            <w:tcBorders>
+              <w:top w:val="nil"/>
+              <w:left w:val="single" w:sz="4" w:space="0" w:color="000000"/>
+              <w:bottom w:val="single" w:sz="4" w:space="0" w:color="000000"/>
+              <w:right w:val="single" w:sz="4" w:space="0" w:color="000000"/>
+            </w:tcBorders>
+            <w:shd w:val="clear" w:color="auto" w:fill="auto"/>
+            <w:tcMar>
+              <w:top w:w="80" w:type="dxa"/>
+              <w:left w:w="80" w:type="dxa"/>
+              <w:bottom w:w="80" w:type="dxa"/>
+              <w:right w:w="80" w:type="dxa"/>
+            </w:tcMar>
+          </w:tcPr>
+          <w:p>
+            <w:pPr>
+              <w:pStyle w:val="TextA"/>
+              <w:jc w:val="center"/>
+            </w:pPr>
+            <w:proofErr w:type="spellStart"/>
             <w:r>
               <w:rPr>
                 <w:rStyle w:val="Ohne"/>
@@ -6983,34 +6859,9 @@
                 <w:szCs w:val="20"/>
                 <w:lang w:val="fr-FR"/>
               </w:rPr>
-              <w:t xml:space="preserve"> format</w:t>
-            </w:r>
-          </w:p>
-        </w:tc>
-        <w:tc>
-          <w:tcPr>
-            <w:tcW w:w="1543" w:type="dxa"/>
-            <w:tcBorders>
-              <w:top w:val="nil"/>
-              <w:left w:val="single" w:sz="4" w:space="0" w:color="000000"/>
-              <w:bottom w:val="single" w:sz="4" w:space="0" w:color="000000"/>
-              <w:right w:val="single" w:sz="4" w:space="0" w:color="000000"/>
-            </w:tcBorders>
-            <w:shd w:val="clear" w:color="auto" w:fill="auto"/>
-            <w:tcMar>
-              <w:top w:w="80" w:type="dxa"/>
-              <w:left w:w="80" w:type="dxa"/>
-              <w:bottom w:w="80" w:type="dxa"/>
-              <w:right w:w="80" w:type="dxa"/>
-            </w:tcMar>
-          </w:tcPr>
-          <w:p>
-            <w:pPr>
-              <w:pStyle w:val="TextA"/>
-              <w:jc w:val="center"/>
-            </w:pPr>
-            <w:proofErr w:type="spellStart"/>
-            <w:proofErr w:type="gramStart"/>
+              <w:t>demotic</w:t>
+            </w:r>
+            <w:proofErr w:type="spellEnd"/>
             <w:r>
               <w:rPr>
                 <w:rStyle w:val="Ohne"/>
@@ -7020,10 +6871,32 @@
                 <w:szCs w:val="20"/>
                 <w:lang w:val="fr-FR"/>
               </w:rPr>
-              <w:t>demotic</w:t>
-            </w:r>
-            <w:proofErr w:type="spellEnd"/>
-            <w:proofErr w:type="gramEnd"/>
+              <w:t xml:space="preserve"> style format</w:t>
+            </w:r>
+          </w:p>
+        </w:tc>
+        <w:tc>
+          <w:tcPr>
+            <w:tcW w:w="1128" w:type="dxa"/>
+            <w:tcBorders>
+              <w:top w:val="nil"/>
+              <w:left w:val="single" w:sz="4" w:space="0" w:color="000000"/>
+              <w:bottom w:val="single" w:sz="4" w:space="0" w:color="000000"/>
+              <w:right w:val="single" w:sz="4" w:space="0" w:color="000000"/>
+            </w:tcBorders>
+            <w:shd w:val="clear" w:color="auto" w:fill="auto"/>
+            <w:tcMar>
+              <w:top w:w="80" w:type="dxa"/>
+              <w:left w:w="80" w:type="dxa"/>
+              <w:bottom w:w="80" w:type="dxa"/>
+              <w:right w:w="80" w:type="dxa"/>
+            </w:tcMar>
+          </w:tcPr>
+          <w:p>
+            <w:pPr>
+              <w:pStyle w:val="TextA"/>
+              <w:jc w:val="center"/>
+            </w:pPr>
             <w:r>
               <w:rPr>
                 <w:rStyle w:val="Ohne"/>
@@ -7033,13 +6906,13 @@
                 <w:szCs w:val="20"/>
                 <w:lang w:val="fr-FR"/>
               </w:rPr>
-              <w:t xml:space="preserve"> style format</w:t>
-            </w:r>
-          </w:p>
-        </w:tc>
-        <w:tc>
-          <w:tcPr>
-            <w:tcW w:w="1128" w:type="dxa"/>
+              <w:t>nomination</w:t>
+            </w:r>
+          </w:p>
+        </w:tc>
+        <w:tc>
+          <w:tcPr>
+            <w:tcW w:w="938" w:type="dxa"/>
             <w:tcBorders>
               <w:top w:val="nil"/>
               <w:left w:val="single" w:sz="4" w:space="0" w:color="000000"/>
@@ -7059,7 +6932,7 @@
               <w:pStyle w:val="TextA"/>
               <w:jc w:val="center"/>
             </w:pPr>
-            <w:proofErr w:type="gramStart"/>
+            <w:proofErr w:type="spellStart"/>
             <w:r>
               <w:rPr>
                 <w:rStyle w:val="Ohne"/>
@@ -7069,19 +6942,19 @@
                 <w:szCs w:val="20"/>
                 <w:lang w:val="fr-FR"/>
               </w:rPr>
-              <w:t>nomination</w:t>
-            </w:r>
-            <w:proofErr w:type="gramEnd"/>
-          </w:p>
-        </w:tc>
-        <w:tc>
-          <w:tcPr>
-            <w:tcW w:w="938" w:type="dxa"/>
+              <w:t>approval</w:t>
+            </w:r>
+            <w:proofErr w:type="spellEnd"/>
+          </w:p>
+        </w:tc>
+        <w:tc>
+          <w:tcPr>
+            <w:tcW w:w="889" w:type="dxa"/>
             <w:tcBorders>
               <w:top w:val="nil"/>
               <w:left w:val="single" w:sz="4" w:space="0" w:color="000000"/>
               <w:bottom w:val="single" w:sz="4" w:space="0" w:color="000000"/>
-              <w:right w:val="single" w:sz="4" w:space="0" w:color="000000"/>
+              <w:right w:val="nil"/>
             </w:tcBorders>
             <w:shd w:val="clear" w:color="auto" w:fill="auto"/>
             <w:tcMar>
@@ -7097,7 +6970,6 @@
               <w:jc w:val="center"/>
             </w:pPr>
             <w:proofErr w:type="spellStart"/>
-            <w:proofErr w:type="gramStart"/>
             <w:r>
               <w:rPr>
                 <w:rStyle w:val="Ohne"/>
@@ -7107,49 +6979,9 @@
                 <w:szCs w:val="20"/>
                 <w:lang w:val="fr-FR"/>
               </w:rPr>
-              <w:t>approval</w:t>
+              <w:t>oath</w:t>
             </w:r>
             <w:proofErr w:type="spellEnd"/>
-            <w:proofErr w:type="gramEnd"/>
-          </w:p>
-        </w:tc>
-        <w:tc>
-          <w:tcPr>
-            <w:tcW w:w="889" w:type="dxa"/>
-            <w:tcBorders>
-              <w:top w:val="nil"/>
-              <w:left w:val="single" w:sz="4" w:space="0" w:color="000000"/>
-              <w:bottom w:val="single" w:sz="4" w:space="0" w:color="000000"/>
-              <w:right w:val="nil"/>
-            </w:tcBorders>
-            <w:shd w:val="clear" w:color="auto" w:fill="auto"/>
-            <w:tcMar>
-              <w:top w:w="80" w:type="dxa"/>
-              <w:left w:w="80" w:type="dxa"/>
-              <w:bottom w:w="80" w:type="dxa"/>
-              <w:right w:w="80" w:type="dxa"/>
-            </w:tcMar>
-          </w:tcPr>
-          <w:p>
-            <w:pPr>
-              <w:pStyle w:val="TextA"/>
-              <w:jc w:val="center"/>
-            </w:pPr>
-            <w:proofErr w:type="spellStart"/>
-            <w:proofErr w:type="gramStart"/>
-            <w:r>
-              <w:rPr>
-                <w:rStyle w:val="Ohne"/>
-                <w:i/>
-                <w:iCs/>
-                <w:sz w:val="20"/>
-                <w:szCs w:val="20"/>
-                <w:lang w:val="fr-FR"/>
-              </w:rPr>
-              <w:t>oath</w:t>
-            </w:r>
-            <w:proofErr w:type="spellEnd"/>
-            <w:proofErr w:type="gramEnd"/>
           </w:p>
         </w:tc>
       </w:tr>
@@ -7481,27 +7313,7 @@
                 <w:szCs w:val="20"/>
                 <w:lang w:val="fr-FR"/>
               </w:rPr>
-              <w:t>(</w:t>
-            </w:r>
-            <w:proofErr w:type="gramStart"/>
-            <w:r>
-              <w:rPr>
-                <w:rStyle w:val="Ohne"/>
-                <w:sz w:val="20"/>
-                <w:szCs w:val="20"/>
-                <w:lang w:val="fr-FR"/>
-              </w:rPr>
-              <w:t>copies</w:t>
-            </w:r>
-            <w:proofErr w:type="gramEnd"/>
-            <w:r>
-              <w:rPr>
-                <w:rStyle w:val="Ohne"/>
-                <w:sz w:val="20"/>
-                <w:szCs w:val="20"/>
-                <w:lang w:val="fr-FR"/>
-              </w:rPr>
-              <w:t xml:space="preserve"> of </w:t>
+              <w:t xml:space="preserve">(copies of </w:t>
             </w:r>
             <w:proofErr w:type="spellStart"/>
             <w:r>
@@ -7667,7 +7479,6 @@
             </w:pPr>
             <w:hyperlink r:id="rId42" w:history="1">
               <w:proofErr w:type="spellStart"/>
-              <w:proofErr w:type="gramStart"/>
               <w:r>
                 <w:rPr>
                   <w:rStyle w:val="Hyperlink5"/>
@@ -7675,7 +7486,6 @@
                 <w:t>P.Oxy</w:t>
               </w:r>
               <w:proofErr w:type="spellEnd"/>
-              <w:proofErr w:type="gramEnd"/>
               <w:r>
                 <w:rPr>
                   <w:rStyle w:val="Hyperlink5"/>
@@ -8299,7 +8109,6 @@
             </w:pPr>
             <w:hyperlink r:id="rId45" w:history="1">
               <w:proofErr w:type="spellStart"/>
-              <w:proofErr w:type="gramStart"/>
               <w:r>
                 <w:rPr>
                   <w:rStyle w:val="Hyperlink2"/>
@@ -8307,7 +8116,6 @@
                 <w:t>P.Louvre</w:t>
               </w:r>
               <w:proofErr w:type="spellEnd"/>
-              <w:proofErr w:type="gramEnd"/>
               <w:r>
                 <w:rPr>
                   <w:rStyle w:val="Hyperlink2"/>
@@ -8339,7 +8147,6 @@
               <w:pStyle w:val="TextA"/>
               <w:jc w:val="center"/>
             </w:pPr>
-            <w:proofErr w:type="gramStart"/>
             <w:r>
               <w:rPr>
                 <w:rStyle w:val="Ohne"/>
@@ -8347,17 +8154,7 @@
                 <w:szCs w:val="20"/>
                 <w:lang w:val="fr-FR"/>
               </w:rPr>
-              <w:t>ca</w:t>
-            </w:r>
-            <w:proofErr w:type="gramEnd"/>
-            <w:r>
-              <w:rPr>
-                <w:rStyle w:val="Ohne"/>
-                <w:sz w:val="20"/>
-                <w:szCs w:val="20"/>
-                <w:lang w:val="fr-FR"/>
-              </w:rPr>
-              <w:t>. 150-175</w:t>
+              <w:t>ca. 150-175</w:t>
             </w:r>
           </w:p>
         </w:tc>
@@ -8389,25 +8186,7 @@
                 <w:sz w:val="20"/>
                 <w:szCs w:val="20"/>
               </w:rPr>
-              <w:t>(</w:t>
-            </w:r>
-            <w:proofErr w:type="gramStart"/>
-            <w:r>
-              <w:rPr>
-                <w:rStyle w:val="Ohne"/>
-                <w:sz w:val="20"/>
-                <w:szCs w:val="20"/>
-              </w:rPr>
-              <w:t>draft</w:t>
-            </w:r>
-            <w:proofErr w:type="gramEnd"/>
-            <w:r>
-              <w:rPr>
-                <w:rStyle w:val="Ohne"/>
-                <w:sz w:val="20"/>
-                <w:szCs w:val="20"/>
-              </w:rPr>
-              <w:t xml:space="preserve"> rather than the official nomination document)</w:t>
+              <w:t>(draft rather than the official nomination document)</w:t>
             </w:r>
           </w:p>
         </w:tc>
@@ -8775,7 +8554,6 @@
               <w:pStyle w:val="TextA"/>
               <w:jc w:val="center"/>
             </w:pPr>
-            <w:proofErr w:type="gramStart"/>
             <w:r>
               <w:rPr>
                 <w:rStyle w:val="Ohne"/>
@@ -8783,17 +8561,7 @@
                 <w:szCs w:val="20"/>
                 <w:lang w:val="fr-FR"/>
               </w:rPr>
-              <w:t>ca</w:t>
-            </w:r>
-            <w:proofErr w:type="gramEnd"/>
-            <w:r>
-              <w:rPr>
-                <w:rStyle w:val="Ohne"/>
-                <w:sz w:val="20"/>
-                <w:szCs w:val="20"/>
-                <w:lang w:val="fr-FR"/>
-              </w:rPr>
-              <w:t>. 160</w:t>
+              <w:t>ca. 160</w:t>
             </w:r>
           </w:p>
         </w:tc>
@@ -8825,25 +8593,7 @@
                 <w:sz w:val="20"/>
                 <w:szCs w:val="20"/>
               </w:rPr>
-              <w:t>(</w:t>
-            </w:r>
-            <w:proofErr w:type="gramStart"/>
-            <w:r>
-              <w:rPr>
-                <w:rStyle w:val="Ohne"/>
-                <w:sz w:val="20"/>
-                <w:szCs w:val="20"/>
-              </w:rPr>
-              <w:t>draft</w:t>
-            </w:r>
-            <w:proofErr w:type="gramEnd"/>
-            <w:r>
-              <w:rPr>
-                <w:rStyle w:val="Ohne"/>
-                <w:sz w:val="20"/>
-                <w:szCs w:val="20"/>
-              </w:rPr>
-              <w:t xml:space="preserve"> rather than the official nomination document)</w:t>
+              <w:t>(draft rather than the official nomination document)</w:t>
             </w:r>
           </w:p>
         </w:tc>
@@ -8980,7 +8730,6 @@
             </w:pPr>
             <w:hyperlink r:id="rId48" w:history="1">
               <w:proofErr w:type="spellStart"/>
-              <w:proofErr w:type="gramStart"/>
               <w:r>
                 <w:rPr>
                   <w:rStyle w:val="Hyperlink2"/>
@@ -8988,7 +8737,6 @@
                 <w:t>P.Berl.Leihg</w:t>
               </w:r>
               <w:proofErr w:type="spellEnd"/>
-              <w:proofErr w:type="gramEnd"/>
               <w:r>
                 <w:rPr>
                   <w:rStyle w:val="Hyperlink2"/>
@@ -9020,7 +8768,6 @@
               <w:pStyle w:val="TextA"/>
               <w:jc w:val="center"/>
             </w:pPr>
-            <w:proofErr w:type="gramStart"/>
             <w:r>
               <w:rPr>
                 <w:rStyle w:val="Ohne"/>
@@ -9028,17 +8775,7 @@
                 <w:szCs w:val="20"/>
                 <w:lang w:val="fr-FR"/>
               </w:rPr>
-              <w:t>ca</w:t>
-            </w:r>
-            <w:proofErr w:type="gramEnd"/>
-            <w:r>
-              <w:rPr>
-                <w:rStyle w:val="Ohne"/>
-                <w:sz w:val="20"/>
-                <w:szCs w:val="20"/>
-                <w:lang w:val="fr-FR"/>
-              </w:rPr>
-              <w:t>. 164-165</w:t>
+              <w:t>ca. 164-165</w:t>
             </w:r>
           </w:p>
         </w:tc>
@@ -9070,25 +8807,7 @@
                 <w:sz w:val="20"/>
                 <w:szCs w:val="20"/>
               </w:rPr>
-              <w:t>(</w:t>
-            </w:r>
-            <w:proofErr w:type="gramStart"/>
-            <w:r>
-              <w:rPr>
-                <w:rStyle w:val="Ohne"/>
-                <w:sz w:val="20"/>
-                <w:szCs w:val="20"/>
-              </w:rPr>
-              <w:t>draft</w:t>
-            </w:r>
-            <w:proofErr w:type="gramEnd"/>
-            <w:r>
-              <w:rPr>
-                <w:rStyle w:val="Ohne"/>
-                <w:sz w:val="20"/>
-                <w:szCs w:val="20"/>
-              </w:rPr>
-              <w:t xml:space="preserve"> rather than the official nomination document)</w:t>
+              <w:t>(draft rather than the official nomination document)</w:t>
             </w:r>
           </w:p>
         </w:tc>
@@ -9258,7 +8977,6 @@
               <w:pStyle w:val="TextA"/>
               <w:jc w:val="center"/>
             </w:pPr>
-            <w:proofErr w:type="gramStart"/>
             <w:r>
               <w:rPr>
                 <w:rStyle w:val="Ohne"/>
@@ -9266,17 +8984,7 @@
                 <w:szCs w:val="20"/>
                 <w:lang w:val="fr-FR"/>
               </w:rPr>
-              <w:t>ca</w:t>
-            </w:r>
-            <w:proofErr w:type="gramEnd"/>
-            <w:r>
-              <w:rPr>
-                <w:rStyle w:val="Ohne"/>
-                <w:sz w:val="20"/>
-                <w:szCs w:val="20"/>
-                <w:lang w:val="fr-FR"/>
-              </w:rPr>
-              <w:t>. 164-167</w:t>
+              <w:t>ca. 164-167</w:t>
             </w:r>
           </w:p>
         </w:tc>
@@ -9454,7 +9162,6 @@
               <w:t xml:space="preserve"> = </w:t>
             </w:r>
             <w:proofErr w:type="spellStart"/>
-            <w:proofErr w:type="gramStart"/>
             <w:r>
               <w:rPr>
                 <w:rStyle w:val="Ohne"/>
@@ -9465,7 +9172,6 @@
               <w:t>P.Mil.Vogl</w:t>
             </w:r>
             <w:proofErr w:type="spellEnd"/>
-            <w:proofErr w:type="gramEnd"/>
             <w:r>
               <w:rPr>
                 <w:rStyle w:val="Ohne"/>
@@ -9558,25 +9264,7 @@
                 <w:sz w:val="20"/>
                 <w:szCs w:val="20"/>
               </w:rPr>
-              <w:t>(</w:t>
-            </w:r>
-            <w:proofErr w:type="gramStart"/>
-            <w:r>
-              <w:rPr>
-                <w:rStyle w:val="Ohne"/>
-                <w:sz w:val="20"/>
-                <w:szCs w:val="20"/>
-              </w:rPr>
-              <w:t>copy</w:t>
-            </w:r>
-            <w:proofErr w:type="gramEnd"/>
-            <w:r>
-              <w:rPr>
-                <w:rStyle w:val="Ohne"/>
-                <w:sz w:val="20"/>
-                <w:szCs w:val="20"/>
-              </w:rPr>
-              <w:t xml:space="preserve"> from abstract of approvals)</w:t>
+              <w:t>(copy from abstract of approvals)</w:t>
             </w:r>
           </w:p>
         </w:tc>
@@ -9813,25 +9501,7 @@
                 <w:sz w:val="20"/>
                 <w:szCs w:val="20"/>
               </w:rPr>
-              <w:t>(</w:t>
-            </w:r>
-            <w:proofErr w:type="gramStart"/>
-            <w:r>
-              <w:rPr>
-                <w:rStyle w:val="Ohne"/>
-                <w:sz w:val="20"/>
-                <w:szCs w:val="20"/>
-              </w:rPr>
-              <w:t>text</w:t>
-            </w:r>
-            <w:proofErr w:type="gramEnd"/>
-            <w:r>
-              <w:rPr>
-                <w:rStyle w:val="Ohne"/>
-                <w:sz w:val="20"/>
-                <w:szCs w:val="20"/>
-              </w:rPr>
-              <w:t xml:space="preserve"> of approval embedded in a petition)</w:t>
+              <w:t>(text of approval embedded in a petition)</w:t>
             </w:r>
           </w:p>
         </w:tc>
@@ -9983,7 +9653,6 @@
                 <w:t xml:space="preserve">BGU 1 18 = </w:t>
               </w:r>
               <w:proofErr w:type="spellStart"/>
-              <w:proofErr w:type="gramStart"/>
               <w:r>
                 <w:rPr>
                   <w:rStyle w:val="Hyperlink5"/>
@@ -9991,7 +9660,6 @@
                 <w:t>W.Chr</w:t>
               </w:r>
               <w:proofErr w:type="spellEnd"/>
-              <w:proofErr w:type="gramEnd"/>
               <w:r>
                 <w:rPr>
                   <w:rStyle w:val="Hyperlink5"/>
@@ -10077,27 +9745,7 @@
                 <w:szCs w:val="20"/>
                 <w:lang w:val="fr-FR"/>
               </w:rPr>
-              <w:t>(</w:t>
-            </w:r>
-            <w:proofErr w:type="gramStart"/>
-            <w:r>
-              <w:rPr>
-                <w:rStyle w:val="Ohne"/>
-                <w:sz w:val="20"/>
-                <w:szCs w:val="20"/>
-                <w:lang w:val="fr-FR"/>
-              </w:rPr>
-              <w:t>copy</w:t>
-            </w:r>
-            <w:proofErr w:type="gramEnd"/>
-            <w:r>
-              <w:rPr>
-                <w:rStyle w:val="Ohne"/>
-                <w:sz w:val="20"/>
-                <w:szCs w:val="20"/>
-                <w:lang w:val="fr-FR"/>
-              </w:rPr>
-              <w:t xml:space="preserve"> of an </w:t>
+              <w:t xml:space="preserve">(copy of an </w:t>
             </w:r>
             <w:proofErr w:type="spellStart"/>
             <w:r>
@@ -10529,27 +10177,7 @@
                 <w:szCs w:val="20"/>
                 <w:lang w:val="fr-FR"/>
               </w:rPr>
-              <w:t>(</w:t>
-            </w:r>
-            <w:proofErr w:type="gramStart"/>
-            <w:r>
-              <w:rPr>
-                <w:rStyle w:val="Ohne"/>
-                <w:sz w:val="20"/>
-                <w:szCs w:val="20"/>
-                <w:lang w:val="fr-FR"/>
-              </w:rPr>
-              <w:t>abstract</w:t>
-            </w:r>
-            <w:proofErr w:type="gramEnd"/>
-            <w:r>
-              <w:rPr>
-                <w:rStyle w:val="Ohne"/>
-                <w:sz w:val="20"/>
-                <w:szCs w:val="20"/>
-                <w:lang w:val="fr-FR"/>
-              </w:rPr>
-              <w:t xml:space="preserve"> </w:t>
+              <w:t xml:space="preserve">(abstract </w:t>
             </w:r>
             <w:proofErr w:type="spellStart"/>
             <w:r>
@@ -10706,7 +10334,6 @@
             </w:pPr>
             <w:hyperlink r:id="rId54" w:history="1">
               <w:proofErr w:type="spellStart"/>
-              <w:proofErr w:type="gramStart"/>
               <w:r>
                 <w:rPr>
                   <w:rStyle w:val="Hyperlink6"/>
@@ -10716,7 +10343,6 @@
                 <w:t>P.Berl.Leihg</w:t>
               </w:r>
               <w:proofErr w:type="spellEnd"/>
-              <w:proofErr w:type="gramEnd"/>
               <w:r>
                 <w:rPr>
                   <w:rStyle w:val="Hyperlink6"/>
@@ -10734,7 +10360,6 @@
             </w:pPr>
             <w:hyperlink r:id="rId55" w:history="1">
               <w:proofErr w:type="spellStart"/>
-              <w:proofErr w:type="gramStart"/>
               <w:r>
                 <w:rPr>
                   <w:rStyle w:val="Hyperlink1"/>
@@ -10742,7 +10367,6 @@
                 <w:t>P.Berl.Leihg</w:t>
               </w:r>
               <w:proofErr w:type="spellEnd"/>
-              <w:proofErr w:type="gramEnd"/>
               <w:r>
                 <w:rPr>
                   <w:rStyle w:val="Hyperlink1"/>
@@ -10774,7 +10398,6 @@
               <w:pStyle w:val="TextA"/>
               <w:jc w:val="center"/>
             </w:pPr>
-            <w:proofErr w:type="gramStart"/>
             <w:r>
               <w:rPr>
                 <w:rStyle w:val="Ohne"/>
@@ -10782,17 +10405,7 @@
                 <w:szCs w:val="20"/>
                 <w:lang w:val="fr-FR"/>
               </w:rPr>
-              <w:t>ca</w:t>
-            </w:r>
-            <w:proofErr w:type="gramEnd"/>
-            <w:r>
-              <w:rPr>
-                <w:rStyle w:val="Ohne"/>
-                <w:sz w:val="20"/>
-                <w:szCs w:val="20"/>
-                <w:lang w:val="fr-FR"/>
-              </w:rPr>
-              <w:t>. 176-179</w:t>
+              <w:t>ca. 176-179</w:t>
             </w:r>
           </w:p>
         </w:tc>
@@ -10951,7 +10564,6 @@
             </w:pPr>
             <w:hyperlink r:id="rId56" w:history="1">
               <w:proofErr w:type="spellStart"/>
-              <w:proofErr w:type="gramStart"/>
               <w:r>
                 <w:rPr>
                   <w:rStyle w:val="Hyperlink5"/>
@@ -10959,7 +10571,6 @@
                 <w:t>P.Oxy</w:t>
               </w:r>
               <w:proofErr w:type="spellEnd"/>
-              <w:proofErr w:type="gramEnd"/>
               <w:r>
                 <w:rPr>
                   <w:rStyle w:val="Hyperlink5"/>
@@ -11159,7 +10770,6 @@
             </w:pPr>
             <w:hyperlink r:id="rId57" w:history="1">
               <w:proofErr w:type="spellStart"/>
-              <w:proofErr w:type="gramStart"/>
               <w:r>
                 <w:rPr>
                   <w:rStyle w:val="Hyperlink5"/>
@@ -11167,7 +10777,6 @@
                 <w:t>P.Oxy</w:t>
               </w:r>
               <w:proofErr w:type="spellEnd"/>
-              <w:proofErr w:type="gramEnd"/>
               <w:r>
                 <w:rPr>
                   <w:rStyle w:val="Hyperlink5"/>
@@ -11367,7 +10976,6 @@
             </w:pPr>
             <w:hyperlink r:id="rId58" w:history="1">
               <w:proofErr w:type="spellStart"/>
-              <w:proofErr w:type="gramStart"/>
               <w:r>
                 <w:rPr>
                   <w:rStyle w:val="Hyperlink5"/>
@@ -11375,7 +10983,6 @@
                 <w:t>P.Oxy</w:t>
               </w:r>
               <w:proofErr w:type="spellEnd"/>
-              <w:proofErr w:type="gramEnd"/>
               <w:r>
                 <w:rPr>
                   <w:rStyle w:val="Hyperlink5"/>
@@ -11575,7 +11182,6 @@
             </w:pPr>
             <w:hyperlink r:id="rId59" w:history="1">
               <w:proofErr w:type="spellStart"/>
-              <w:proofErr w:type="gramStart"/>
               <w:r>
                 <w:rPr>
                   <w:rStyle w:val="Hyperlink5"/>
@@ -11583,7 +11189,6 @@
                 <w:t>P.Oxy</w:t>
               </w:r>
               <w:proofErr w:type="spellEnd"/>
-              <w:proofErr w:type="gramEnd"/>
               <w:r>
                 <w:rPr>
                   <w:rStyle w:val="Hyperlink5"/>
@@ -11783,7 +11388,6 @@
             </w:pPr>
             <w:hyperlink r:id="rId60" w:history="1">
               <w:proofErr w:type="spellStart"/>
-              <w:proofErr w:type="gramStart"/>
               <w:r>
                 <w:rPr>
                   <w:rStyle w:val="Hyperlink5"/>
@@ -11791,7 +11395,6 @@
                 <w:t>P.Oxy</w:t>
               </w:r>
               <w:proofErr w:type="spellEnd"/>
-              <w:proofErr w:type="gramEnd"/>
               <w:r>
                 <w:rPr>
                   <w:rStyle w:val="Hyperlink5"/>
@@ -11996,7 +11599,6 @@
             </w:pPr>
             <w:hyperlink r:id="rId61" w:history="1">
               <w:proofErr w:type="spellStart"/>
-              <w:proofErr w:type="gramStart"/>
               <w:r>
                 <w:rPr>
                   <w:rStyle w:val="Hyperlink7"/>
@@ -12006,7 +11608,6 @@
                 <w:t>P.Petaus</w:t>
               </w:r>
               <w:proofErr w:type="spellEnd"/>
-              <w:proofErr w:type="gramEnd"/>
               <w:r>
                 <w:rPr>
                   <w:rStyle w:val="Hyperlink7"/>
@@ -12029,7 +11630,6 @@
             </w:pPr>
             <w:hyperlink r:id="rId62" w:history="1">
               <w:proofErr w:type="spellStart"/>
-              <w:proofErr w:type="gramStart"/>
               <w:r>
                 <w:rPr>
                   <w:rStyle w:val="Hyperlink7"/>
@@ -12039,7 +11639,6 @@
                 <w:t>P.Petaus</w:t>
               </w:r>
               <w:proofErr w:type="spellEnd"/>
-              <w:proofErr w:type="gramEnd"/>
               <w:r>
                 <w:rPr>
                   <w:rStyle w:val="Hyperlink7"/>
@@ -12062,7 +11661,6 @@
             </w:pPr>
             <w:hyperlink r:id="rId63" w:history="1">
               <w:proofErr w:type="spellStart"/>
-              <w:proofErr w:type="gramStart"/>
               <w:r>
                 <w:rPr>
                   <w:rStyle w:val="Hyperlink7"/>
@@ -12072,7 +11670,6 @@
                 <w:t>P.Petaus</w:t>
               </w:r>
               <w:proofErr w:type="spellEnd"/>
-              <w:proofErr w:type="gramEnd"/>
               <w:r>
                 <w:rPr>
                   <w:rStyle w:val="Hyperlink7"/>
@@ -12090,7 +11687,6 @@
             </w:pPr>
             <w:hyperlink r:id="rId64" w:history="1">
               <w:proofErr w:type="spellStart"/>
-              <w:proofErr w:type="gramStart"/>
               <w:r>
                 <w:rPr>
                   <w:rStyle w:val="Hyperlink5"/>
@@ -12098,7 +11694,6 @@
                 <w:t>P.Petaus</w:t>
               </w:r>
               <w:proofErr w:type="spellEnd"/>
-              <w:proofErr w:type="gramEnd"/>
               <w:r>
                 <w:rPr>
                   <w:rStyle w:val="Hyperlink5"/>
@@ -12296,7 +11891,6 @@
             </w:pPr>
             <w:hyperlink r:id="rId65" w:history="1">
               <w:proofErr w:type="spellStart"/>
-              <w:proofErr w:type="gramStart"/>
               <w:r>
                 <w:rPr>
                   <w:rStyle w:val="Hyperlink5"/>
@@ -12304,7 +11898,6 @@
                 <w:t>P.Petaus</w:t>
               </w:r>
               <w:proofErr w:type="spellEnd"/>
-              <w:proofErr w:type="gramEnd"/>
               <w:r>
                 <w:rPr>
                   <w:rStyle w:val="Hyperlink5"/>
@@ -12380,7 +11973,6 @@
               <w:t>(</w:t>
             </w:r>
             <w:proofErr w:type="spellStart"/>
-            <w:proofErr w:type="gramStart"/>
             <w:r>
               <w:rPr>
                 <w:rStyle w:val="Ohne"/>
@@ -12391,7 +11983,6 @@
               <w:t>atypical</w:t>
             </w:r>
             <w:proofErr w:type="spellEnd"/>
-            <w:proofErr w:type="gramEnd"/>
             <w:r>
               <w:rPr>
                 <w:rStyle w:val="Ohne"/>
@@ -12506,7 +12097,6 @@
             </w:pPr>
             <w:hyperlink r:id="rId66" w:history="1">
               <w:proofErr w:type="spellStart"/>
-              <w:proofErr w:type="gramStart"/>
               <w:r>
                 <w:rPr>
                   <w:rStyle w:val="Hyperlink5"/>
@@ -12514,7 +12104,6 @@
                 <w:t>P.Petaus</w:t>
               </w:r>
               <w:proofErr w:type="spellEnd"/>
-              <w:proofErr w:type="gramEnd"/>
               <w:r>
                 <w:rPr>
                   <w:rStyle w:val="Hyperlink5"/>
@@ -12712,7 +12301,6 @@
             </w:pPr>
             <w:hyperlink r:id="rId67" w:history="1">
               <w:proofErr w:type="spellStart"/>
-              <w:proofErr w:type="gramStart"/>
               <w:r>
                 <w:rPr>
                   <w:rStyle w:val="Hyperlink5"/>
@@ -12720,7 +12308,6 @@
                 <w:t>P.Petaus</w:t>
               </w:r>
               <w:proofErr w:type="spellEnd"/>
-              <w:proofErr w:type="gramEnd"/>
               <w:r>
                 <w:rPr>
                   <w:rStyle w:val="Hyperlink5"/>
@@ -12927,7 +12514,6 @@
             </w:pPr>
             <w:hyperlink r:id="rId69" w:history="1">
               <w:proofErr w:type="spellStart"/>
-              <w:proofErr w:type="gramStart"/>
               <w:r>
                 <w:rPr>
                   <w:rStyle w:val="Hyperlink5"/>
@@ -12935,7 +12521,6 @@
                 <w:t>P.Petaus</w:t>
               </w:r>
               <w:proofErr w:type="spellEnd"/>
-              <w:proofErr w:type="gramEnd"/>
               <w:r>
                 <w:rPr>
                   <w:rStyle w:val="Hyperlink5"/>
@@ -13133,7 +12718,6 @@
             </w:pPr>
             <w:hyperlink r:id="rId70" w:history="1">
               <w:proofErr w:type="spellStart"/>
-              <w:proofErr w:type="gramStart"/>
               <w:r>
                 <w:rPr>
                   <w:rStyle w:val="Hyperlink5"/>
@@ -13141,7 +12725,6 @@
                 <w:t>P.Petaus</w:t>
               </w:r>
               <w:proofErr w:type="spellEnd"/>
-              <w:proofErr w:type="gramEnd"/>
               <w:r>
                 <w:rPr>
                   <w:rStyle w:val="Hyperlink5"/>
@@ -13339,7 +12922,6 @@
             </w:pPr>
             <w:hyperlink r:id="rId71" w:history="1">
               <w:proofErr w:type="spellStart"/>
-              <w:proofErr w:type="gramStart"/>
               <w:r>
                 <w:rPr>
                   <w:rStyle w:val="Hyperlink5"/>
@@ -13347,7 +12929,6 @@
                 <w:t>P.Petaus</w:t>
               </w:r>
               <w:proofErr w:type="spellEnd"/>
-              <w:proofErr w:type="gramEnd"/>
               <w:r>
                 <w:rPr>
                   <w:rStyle w:val="Hyperlink5"/>
@@ -13545,7 +13126,6 @@
             </w:pPr>
             <w:hyperlink r:id="rId72" w:history="1">
               <w:proofErr w:type="spellStart"/>
-              <w:proofErr w:type="gramStart"/>
               <w:r>
                 <w:rPr>
                   <w:rStyle w:val="Hyperlink5"/>
@@ -13553,7 +13133,6 @@
                 <w:t>P.Petaus</w:t>
               </w:r>
               <w:proofErr w:type="spellEnd"/>
-              <w:proofErr w:type="gramEnd"/>
               <w:r>
                 <w:rPr>
                   <w:rStyle w:val="Hyperlink5"/>
@@ -13751,7 +13330,6 @@
             </w:pPr>
             <w:hyperlink r:id="rId73" w:history="1">
               <w:proofErr w:type="spellStart"/>
-              <w:proofErr w:type="gramStart"/>
               <w:r>
                 <w:rPr>
                   <w:rStyle w:val="Hyperlink5"/>
@@ -13759,7 +13337,6 @@
                 <w:t>P.Petaus</w:t>
               </w:r>
               <w:proofErr w:type="spellEnd"/>
-              <w:proofErr w:type="gramEnd"/>
               <w:r>
                 <w:rPr>
                   <w:rStyle w:val="Hyperlink5"/>
@@ -13957,7 +13534,6 @@
             </w:pPr>
             <w:hyperlink r:id="rId74" w:history="1">
               <w:proofErr w:type="spellStart"/>
-              <w:proofErr w:type="gramStart"/>
               <w:r>
                 <w:rPr>
                   <w:rStyle w:val="Hyperlink5"/>
@@ -13965,7 +13541,6 @@
                 <w:t>P.Petaus</w:t>
               </w:r>
               <w:proofErr w:type="spellEnd"/>
-              <w:proofErr w:type="gramEnd"/>
               <w:r>
                 <w:rPr>
                   <w:rStyle w:val="Hyperlink5"/>
@@ -14163,7 +13738,6 @@
             </w:pPr>
             <w:hyperlink r:id="rId75" w:history="1">
               <w:proofErr w:type="spellStart"/>
-              <w:proofErr w:type="gramStart"/>
               <w:r>
                 <w:rPr>
                   <w:rStyle w:val="Hyperlink5"/>
@@ -14171,7 +13745,6 @@
                 <w:t>P.Petaus</w:t>
               </w:r>
               <w:proofErr w:type="spellEnd"/>
-              <w:proofErr w:type="gramEnd"/>
               <w:r>
                 <w:rPr>
                   <w:rStyle w:val="Hyperlink5"/>
@@ -14369,7 +13942,6 @@
             </w:pPr>
             <w:hyperlink r:id="rId76" w:history="1">
               <w:proofErr w:type="spellStart"/>
-              <w:proofErr w:type="gramStart"/>
               <w:r>
                 <w:rPr>
                   <w:rStyle w:val="Hyperlink5"/>
@@ -14377,7 +13949,6 @@
                 <w:t>P.Petaus</w:t>
               </w:r>
               <w:proofErr w:type="spellEnd"/>
-              <w:proofErr w:type="gramEnd"/>
               <w:r>
                 <w:rPr>
                   <w:rStyle w:val="Hyperlink5"/>
@@ -14575,7 +14146,6 @@
             </w:pPr>
             <w:hyperlink r:id="rId77" w:history="1">
               <w:proofErr w:type="spellStart"/>
-              <w:proofErr w:type="gramStart"/>
               <w:r>
                 <w:rPr>
                   <w:rStyle w:val="Hyperlink5"/>
@@ -14583,7 +14153,6 @@
                 <w:t>P.Petaus</w:t>
               </w:r>
               <w:proofErr w:type="spellEnd"/>
-              <w:proofErr w:type="gramEnd"/>
               <w:r>
                 <w:rPr>
                   <w:rStyle w:val="Hyperlink5"/>
@@ -14781,7 +14350,6 @@
             </w:pPr>
             <w:hyperlink r:id="rId78" w:history="1">
               <w:proofErr w:type="spellStart"/>
-              <w:proofErr w:type="gramStart"/>
               <w:r>
                 <w:rPr>
                   <w:rStyle w:val="Hyperlink5"/>
@@ -14789,7 +14357,6 @@
                 <w:t>P.Mich</w:t>
               </w:r>
               <w:proofErr w:type="spellEnd"/>
-              <w:proofErr w:type="gramEnd"/>
               <w:r>
                 <w:rPr>
                   <w:rStyle w:val="Hyperlink5"/>
@@ -15104,27 +14671,7 @@
                 <w:szCs w:val="20"/>
                 <w:lang w:val="fr-FR"/>
               </w:rPr>
-              <w:t>(</w:t>
-            </w:r>
-            <w:proofErr w:type="gramStart"/>
-            <w:r>
-              <w:rPr>
-                <w:rStyle w:val="Ohne"/>
-                <w:sz w:val="20"/>
-                <w:szCs w:val="20"/>
-                <w:lang w:val="fr-FR"/>
-              </w:rPr>
-              <w:t>abstract</w:t>
-            </w:r>
-            <w:proofErr w:type="gramEnd"/>
-            <w:r>
-              <w:rPr>
-                <w:rStyle w:val="Ohne"/>
-                <w:sz w:val="20"/>
-                <w:szCs w:val="20"/>
-                <w:lang w:val="fr-FR"/>
-              </w:rPr>
-              <w:t xml:space="preserve"> </w:t>
+              <w:t xml:space="preserve">(abstract </w:t>
             </w:r>
             <w:proofErr w:type="spellStart"/>
             <w:r>
@@ -15282,7 +14829,6 @@
             </w:pPr>
             <w:hyperlink r:id="rId80" w:history="1">
               <w:proofErr w:type="spellStart"/>
-              <w:proofErr w:type="gramStart"/>
               <w:r>
                 <w:rPr>
                   <w:rStyle w:val="Hyperlink5"/>
@@ -15290,7 +14836,6 @@
                 <w:t>P.Petaus</w:t>
               </w:r>
               <w:proofErr w:type="spellEnd"/>
-              <w:proofErr w:type="gramEnd"/>
               <w:r>
                 <w:rPr>
                   <w:rStyle w:val="Hyperlink5"/>
@@ -15488,7 +15033,6 @@
             </w:pPr>
             <w:hyperlink r:id="rId81" w:history="1">
               <w:proofErr w:type="spellStart"/>
-              <w:proofErr w:type="gramStart"/>
               <w:r>
                 <w:rPr>
                   <w:rStyle w:val="Hyperlink5"/>
@@ -15496,7 +15040,6 @@
                 <w:t>P.Petaus</w:t>
               </w:r>
               <w:proofErr w:type="spellEnd"/>
-              <w:proofErr w:type="gramEnd"/>
               <w:r>
                 <w:rPr>
                   <w:rStyle w:val="Hyperlink5"/>
@@ -15529,7 +15072,6 @@
               <w:jc w:val="center"/>
             </w:pPr>
             <w:proofErr w:type="spellStart"/>
-            <w:proofErr w:type="gramStart"/>
             <w:r>
               <w:rPr>
                 <w:rStyle w:val="Ohne"/>
@@ -15540,7 +15082,6 @@
               <w:t>before</w:t>
             </w:r>
             <w:proofErr w:type="spellEnd"/>
-            <w:proofErr w:type="gramEnd"/>
             <w:r>
               <w:rPr>
                 <w:rStyle w:val="Ohne"/>
@@ -15693,7 +15234,6 @@
             </w:pPr>
             <w:hyperlink r:id="rId82" w:history="1">
               <w:proofErr w:type="spellStart"/>
-              <w:proofErr w:type="gramStart"/>
               <w:r>
                 <w:rPr>
                   <w:rStyle w:val="Hyperlink5"/>
@@ -15701,7 +15241,6 @@
                 <w:t>P.Gen</w:t>
               </w:r>
               <w:proofErr w:type="spellEnd"/>
-              <w:proofErr w:type="gramEnd"/>
               <w:r>
                 <w:rPr>
                   <w:rStyle w:val="Hyperlink5"/>
@@ -15899,7 +15438,6 @@
             </w:pPr>
             <w:hyperlink r:id="rId83" w:history="1">
               <w:proofErr w:type="spellStart"/>
-              <w:proofErr w:type="gramStart"/>
               <w:r>
                 <w:rPr>
                   <w:rStyle w:val="Hyperlink5"/>
@@ -15907,7 +15445,6 @@
                 <w:t>P.Petaus</w:t>
               </w:r>
               <w:proofErr w:type="spellEnd"/>
-              <w:proofErr w:type="gramEnd"/>
               <w:r>
                 <w:rPr>
                   <w:rStyle w:val="Hyperlink5"/>
@@ -16545,7 +16082,6 @@
             </w:pPr>
             <w:hyperlink r:id="rId86" w:history="1">
               <w:proofErr w:type="spellStart"/>
-              <w:proofErr w:type="gramStart"/>
               <w:r>
                 <w:rPr>
                   <w:rStyle w:val="Hyperlink5"/>
@@ -16553,7 +16089,6 @@
                 <w:t>P.Oxy</w:t>
               </w:r>
               <w:proofErr w:type="spellEnd"/>
-              <w:proofErr w:type="gramEnd"/>
               <w:r>
                 <w:rPr>
                   <w:rStyle w:val="Hyperlink5"/>
@@ -16768,7 +16303,6 @@
                 <w:t xml:space="preserve">SB 18 13333 = </w:t>
               </w:r>
               <w:proofErr w:type="spellStart"/>
-              <w:proofErr w:type="gramStart"/>
               <w:r>
                 <w:rPr>
                   <w:rStyle w:val="Hyperlink1"/>
@@ -16776,7 +16310,6 @@
                 <w:t>P.Oxy</w:t>
               </w:r>
               <w:proofErr w:type="spellEnd"/>
-              <w:proofErr w:type="gramEnd"/>
               <w:r>
                 <w:rPr>
                   <w:rStyle w:val="Hyperlink1"/>
@@ -17167,7 +16700,6 @@
             </w:pPr>
             <w:hyperlink r:id="rId89" w:history="1">
               <w:proofErr w:type="spellStart"/>
-              <w:proofErr w:type="gramStart"/>
               <w:r>
                 <w:rPr>
                   <w:rStyle w:val="Hyperlink5"/>
@@ -17175,7 +16707,6 @@
                 <w:t>P.Lond</w:t>
               </w:r>
               <w:proofErr w:type="spellEnd"/>
-              <w:proofErr w:type="gramEnd"/>
               <w:r>
                 <w:rPr>
                   <w:rStyle w:val="Hyperlink5"/>
@@ -17382,7 +16913,6 @@
             </w:pPr>
             <w:hyperlink r:id="rId90" w:history="1">
               <w:proofErr w:type="spellStart"/>
-              <w:proofErr w:type="gramStart"/>
               <w:r>
                 <w:rPr>
                   <w:rStyle w:val="Hyperlink5"/>
@@ -17390,7 +16920,6 @@
                 <w:t>P.Oxy</w:t>
               </w:r>
               <w:proofErr w:type="spellEnd"/>
-              <w:proofErr w:type="gramEnd"/>
               <w:r>
                 <w:rPr>
                   <w:rStyle w:val="Hyperlink5"/>
@@ -17795,7 +17324,6 @@
             </w:pPr>
             <w:hyperlink r:id="rId92" w:history="1">
               <w:proofErr w:type="spellStart"/>
-              <w:proofErr w:type="gramStart"/>
               <w:r>
                 <w:rPr>
                   <w:rStyle w:val="Hyperlink1"/>
@@ -17803,7 +17331,6 @@
                 <w:t>P.Oxy</w:t>
               </w:r>
               <w:proofErr w:type="spellEnd"/>
-              <w:proofErr w:type="gramEnd"/>
               <w:r>
                 <w:rPr>
                   <w:rStyle w:val="Hyperlink1"/>
@@ -17998,7 +17525,6 @@
             </w:pPr>
             <w:hyperlink r:id="rId93" w:history="1">
               <w:proofErr w:type="spellStart"/>
-              <w:proofErr w:type="gramStart"/>
               <w:r>
                 <w:rPr>
                   <w:rStyle w:val="Hyperlink5"/>
@@ -18006,7 +17532,6 @@
                 <w:t>P.Oxy</w:t>
               </w:r>
               <w:proofErr w:type="spellEnd"/>
-              <w:proofErr w:type="gramEnd"/>
               <w:r>
                 <w:rPr>
                   <w:rStyle w:val="Hyperlink5"/>
@@ -18082,7 +17607,6 @@
               <w:t>(</w:t>
             </w:r>
             <w:proofErr w:type="spellStart"/>
-            <w:proofErr w:type="gramStart"/>
             <w:r>
               <w:rPr>
                 <w:rStyle w:val="Ohne"/>
@@ -18093,7 +17617,6 @@
               <w:t>atypical</w:t>
             </w:r>
             <w:proofErr w:type="spellEnd"/>
-            <w:proofErr w:type="gramEnd"/>
             <w:r>
               <w:rPr>
                 <w:rStyle w:val="Ohne"/>
@@ -18219,7 +17742,6 @@
             </w:pPr>
             <w:hyperlink r:id="rId94" w:history="1">
               <w:proofErr w:type="spellStart"/>
-              <w:proofErr w:type="gramStart"/>
               <w:r>
                 <w:rPr>
                   <w:rStyle w:val="Hyperlink5"/>
@@ -18227,7 +17749,6 @@
                 <w:t>P.Oxy</w:t>
               </w:r>
               <w:proofErr w:type="spellEnd"/>
-              <w:proofErr w:type="gramEnd"/>
               <w:r>
                 <w:rPr>
                   <w:rStyle w:val="Hyperlink5"/>
@@ -18436,7 +17957,6 @@
             </w:pPr>
             <w:hyperlink r:id="rId95" w:history="1">
               <w:proofErr w:type="spellStart"/>
-              <w:proofErr w:type="gramStart"/>
               <w:r>
                 <w:rPr>
                   <w:rStyle w:val="Hyperlink5"/>
@@ -18444,7 +17964,6 @@
                 <w:t>P.Oxy</w:t>
               </w:r>
               <w:proofErr w:type="spellEnd"/>
-              <w:proofErr w:type="gramEnd"/>
               <w:r>
                 <w:rPr>
                   <w:rStyle w:val="Hyperlink5"/>
@@ -18653,7 +18172,6 @@
             </w:pPr>
             <w:hyperlink r:id="rId96" w:history="1">
               <w:proofErr w:type="spellStart"/>
-              <w:proofErr w:type="gramStart"/>
               <w:r>
                 <w:rPr>
                   <w:rStyle w:val="Hyperlink5"/>
@@ -18661,7 +18179,6 @@
                 <w:t>P.Oxy</w:t>
               </w:r>
               <w:proofErr w:type="spellEnd"/>
-              <w:proofErr w:type="gramEnd"/>
               <w:r>
                 <w:rPr>
                   <w:rStyle w:val="Hyperlink5"/>
@@ -18870,7 +18387,6 @@
             </w:pPr>
             <w:hyperlink r:id="rId97" w:history="1">
               <w:proofErr w:type="spellStart"/>
-              <w:proofErr w:type="gramStart"/>
               <w:r>
                 <w:rPr>
                   <w:rStyle w:val="Hyperlink5"/>
@@ -18878,7 +18394,6 @@
                 <w:t>P.Oxy</w:t>
               </w:r>
               <w:proofErr w:type="spellEnd"/>
-              <w:proofErr w:type="gramEnd"/>
               <w:r>
                 <w:rPr>
                   <w:rStyle w:val="Hyperlink5"/>
@@ -19087,7 +18602,6 @@
             </w:pPr>
             <w:hyperlink r:id="rId98" w:history="1">
               <w:proofErr w:type="spellStart"/>
-              <w:proofErr w:type="gramStart"/>
               <w:r>
                 <w:rPr>
                   <w:rStyle w:val="Hyperlink5"/>
@@ -19095,7 +18609,6 @@
                 <w:t>P.Oxy</w:t>
               </w:r>
               <w:proofErr w:type="spellEnd"/>
-              <w:proofErr w:type="gramEnd"/>
               <w:r>
                 <w:rPr>
                   <w:rStyle w:val="Hyperlink5"/>
@@ -19308,7 +18821,6 @@
             </w:pPr>
             <w:hyperlink r:id="rId99" w:history="1">
               <w:proofErr w:type="spellStart"/>
-              <w:proofErr w:type="gramStart"/>
               <w:r>
                 <w:rPr>
                   <w:rStyle w:val="Hyperlink5"/>
@@ -19316,7 +18828,6 @@
                 <w:t>P.Oxy</w:t>
               </w:r>
               <w:proofErr w:type="spellEnd"/>
-              <w:proofErr w:type="gramEnd"/>
               <w:r>
                 <w:rPr>
                   <w:rStyle w:val="Hyperlink5"/>
@@ -19768,7 +19279,6 @@
             </w:pPr>
             <w:hyperlink r:id="rId101" w:history="1">
               <w:proofErr w:type="spellStart"/>
-              <w:proofErr w:type="gramStart"/>
               <w:r>
                 <w:rPr>
                   <w:rStyle w:val="Hyperlink5"/>
@@ -19776,7 +19286,6 @@
                 <w:t>P.Lips</w:t>
               </w:r>
               <w:proofErr w:type="spellEnd"/>
-              <w:proofErr w:type="gramEnd"/>
               <w:r>
                 <w:rPr>
                   <w:rStyle w:val="Hyperlink5"/>
@@ -21175,25 +20684,7 @@
                 <w:sz w:val="20"/>
                 <w:szCs w:val="20"/>
               </w:rPr>
-              <w:t>(</w:t>
-            </w:r>
-            <w:proofErr w:type="gramStart"/>
-            <w:r>
-              <w:rPr>
-                <w:rStyle w:val="Ohne"/>
-                <w:sz w:val="20"/>
-                <w:szCs w:val="20"/>
-              </w:rPr>
-              <w:t>letter</w:t>
-            </w:r>
-            <w:proofErr w:type="gramEnd"/>
-            <w:r>
-              <w:rPr>
-                <w:rStyle w:val="Ohne"/>
-                <w:sz w:val="20"/>
-                <w:szCs w:val="20"/>
-              </w:rPr>
-              <w:t xml:space="preserve"> to the keepers of the archive of property)</w:t>
+              <w:t>(letter to the keepers of the archive of property)</w:t>
             </w:r>
           </w:p>
         </w:tc>
@@ -21821,7 +21312,6 @@
             </w:pPr>
             <w:hyperlink r:id="rId113" w:history="1">
               <w:proofErr w:type="spellStart"/>
-              <w:proofErr w:type="gramStart"/>
               <w:r>
                 <w:rPr>
                   <w:rStyle w:val="Hyperlink5"/>
@@ -21829,7 +21319,6 @@
                 <w:t>P.Oxy</w:t>
               </w:r>
               <w:proofErr w:type="spellEnd"/>
-              <w:proofErr w:type="gramEnd"/>
               <w:r>
                 <w:rPr>
                   <w:rStyle w:val="Hyperlink5"/>
@@ -22038,7 +21527,6 @@
             </w:pPr>
             <w:hyperlink r:id="rId114" w:history="1">
               <w:proofErr w:type="spellStart"/>
-              <w:proofErr w:type="gramStart"/>
               <w:r>
                 <w:rPr>
                   <w:rStyle w:val="Hyperlink5"/>
@@ -22046,7 +21534,6 @@
                 <w:t>P.Oxy</w:t>
               </w:r>
               <w:proofErr w:type="spellEnd"/>
-              <w:proofErr w:type="gramEnd"/>
               <w:r>
                 <w:rPr>
                   <w:rStyle w:val="Hyperlink5"/>
@@ -22470,7 +21957,6 @@
             </w:pPr>
             <w:hyperlink r:id="rId116" w:history="1">
               <w:proofErr w:type="spellStart"/>
-              <w:proofErr w:type="gramStart"/>
               <w:r>
                 <w:rPr>
                   <w:rStyle w:val="Hyperlink5"/>
@@ -22478,7 +21964,6 @@
                 <w:t>P.Oxy</w:t>
               </w:r>
               <w:proofErr w:type="spellEnd"/>
-              <w:proofErr w:type="gramEnd"/>
               <w:r>
                 <w:rPr>
                   <w:rStyle w:val="Hyperlink5"/>
@@ -22783,13 +22268,8 @@
       <w:pPr>
         <w:pStyle w:val="TextA"/>
       </w:pPr>
-      <w:proofErr w:type="gramStart"/>
-      <w:r>
-        <w:t>In spite of</w:t>
-      </w:r>
-      <w:proofErr w:type="gramEnd"/>
-      <w:r>
-        <w:t xml:space="preserve"> this diversity, and of the fact that not every aspect is represented in each area throughout the whole period considered here, several patterns emerge from the data. For these patterns to emerge, particular attention should be paid to the format (</w:t>
+      <w:r>
+        <w:t>In spite of this diversity, and of the fact that not every aspect is represented in each area throughout the whole period considered here, several patterns emerge from the data. For these patterns to emerge, particular attention should be paid to the format (</w:t>
       </w:r>
       <w:proofErr w:type="spellStart"/>
       <w:r>
@@ -23005,15 +22485,7 @@
       </w:r>
       <w:proofErr w:type="spellEnd"/>
       <w:r>
-        <w:t xml:space="preserve">, </w:t>
-      </w:r>
-      <w:proofErr w:type="gramStart"/>
-      <w:r>
-        <w:t>i.e.</w:t>
-      </w:r>
-      <w:proofErr w:type="gramEnd"/>
-      <w:r>
-        <w:t xml:space="preserve"> a form of contract that seems to follow the formulation in use in documents written by notarial offices, but display features that belong to privately drafted contracts.</w:t>
+        <w:t>, i.e. a form of contract that seems to follow the formulation in use in documents written by notarial offices, but display features that belong to privately drafted contracts.</w:t>
       </w:r>
       <w:r>
         <w:rPr>
@@ -23061,15 +22533,7 @@
       </w:r>
       <w:proofErr w:type="spellEnd"/>
       <w:r>
-        <w:t xml:space="preserve"> to add his approval, or the space was </w:t>
-      </w:r>
-      <w:proofErr w:type="gramStart"/>
-      <w:r>
-        <w:t>actually filled</w:t>
-      </w:r>
-      <w:proofErr w:type="gramEnd"/>
-      <w:r>
-        <w:t xml:space="preserve"> with the </w:t>
+        <w:t xml:space="preserve"> to add his approval, or the space was actually filled with the </w:t>
       </w:r>
       <w:proofErr w:type="spellStart"/>
       <w:r>
@@ -23252,21 +22716,7 @@
         <w:rPr>
           <w:rStyle w:val="Ohne"/>
         </w:rPr>
-        <w:t xml:space="preserve"> ζ </w:t>
-      </w:r>
-      <w:proofErr w:type="gramStart"/>
-      <w:r>
-        <w:rPr>
-          <w:rStyle w:val="Ohne"/>
-        </w:rPr>
-        <w:t>[ .</w:t>
-      </w:r>
-      <w:proofErr w:type="gramEnd"/>
-      <w:r>
-        <w:rPr>
-          <w:rStyle w:val="Ohne"/>
-        </w:rPr>
-        <w:t xml:space="preserve"> A comparison with </w:t>
+        <w:t xml:space="preserve"> ζ [ . A comparison with </w:t>
       </w:r>
       <w:r>
         <w:rPr>
@@ -23423,7 +22873,6 @@
       </w:r>
       <w:hyperlink r:id="rId123" w:history="1">
         <w:proofErr w:type="spellStart"/>
-        <w:proofErr w:type="gramStart"/>
         <w:r>
           <w:rPr>
             <w:rStyle w:val="Hyperlink4"/>
@@ -23431,7 +22880,6 @@
           <w:t>P.Wisc</w:t>
         </w:r>
         <w:proofErr w:type="spellEnd"/>
-        <w:proofErr w:type="gramEnd"/>
         <w:r>
           <w:rPr>
             <w:rStyle w:val="Hyperlink4"/>
@@ -23443,21 +22891,7 @@
         <w:rPr>
           <w:rStyle w:val="Ohne"/>
         </w:rPr>
-        <w:t xml:space="preserve">, mentioned above, would then be dated to 197 (rather than 226), and the change of practice would have taken place </w:t>
-      </w:r>
-      <w:proofErr w:type="gramStart"/>
-      <w:r>
-        <w:rPr>
-          <w:rStyle w:val="Ohne"/>
-        </w:rPr>
-        <w:t>shortly</w:t>
-      </w:r>
-      <w:proofErr w:type="gramEnd"/>
-      <w:r>
-        <w:rPr>
-          <w:rStyle w:val="Ohne"/>
-        </w:rPr>
-        <w:t xml:space="preserve"> thereafter, as attested by </w:t>
+        <w:t xml:space="preserve">, mentioned above, would then be dated to 197 (rather than 226), and the change of practice would have taken place shortly thereafter, as attested by </w:t>
       </w:r>
       <w:hyperlink r:id="rId124" w:history="1">
         <w:r>
@@ -23585,11 +23019,7 @@
       </w:r>
       <w:proofErr w:type="spellEnd"/>
       <w:r>
-        <w:t xml:space="preserve"> noted the following: “3 cm above line 1 minimal remains of two lines of writing (in the second line </w:t>
-      </w:r>
-      <w:proofErr w:type="gramStart"/>
-      <w:r>
-        <w:t>perhaps ]</w:t>
+        <w:t xml:space="preserve"> noted the following: “3 cm above line 1 minimal remains of two lines of writing (in the second line perhaps ]</w:t>
       </w:r>
       <w:proofErr w:type="spellStart"/>
       <w:r>
@@ -23597,11 +23027,7 @@
       </w:r>
       <w:proofErr w:type="spellEnd"/>
       <w:r>
-        <w:t>̣</w:t>
-      </w:r>
-      <w:proofErr w:type="gramEnd"/>
-      <w:r>
-        <w:t>[). I do not know if and/or how these remains are connected with the text printed here.”</w:t>
+        <w:t>̣[). I do not know if and/or how these remains are connected with the text printed here.”</w:t>
       </w:r>
       <w:r>
         <w:rPr>
@@ -23800,23 +23226,7 @@
           <w:rStyle w:val="Ohne"/>
           <w:lang w:val="en-US"/>
         </w:rPr>
-        <w:t xml:space="preserve">), </w:t>
-      </w:r>
-      <w:proofErr w:type="gramStart"/>
-      <w:r>
-        <w:rPr>
-          <w:rStyle w:val="Ohne"/>
-          <w:lang w:val="en-US"/>
-        </w:rPr>
-        <w:t>with the exception of</w:t>
-      </w:r>
-      <w:proofErr w:type="gramEnd"/>
-      <w:r>
-        <w:rPr>
-          <w:rStyle w:val="Ohne"/>
-          <w:lang w:val="en-US"/>
-        </w:rPr>
-        <w:t xml:space="preserve"> the </w:t>
+        <w:t xml:space="preserve">), with the exception of the </w:t>
       </w:r>
       <w:proofErr w:type="spellStart"/>
       <w:r>
@@ -24338,18 +23748,8 @@
           <w:b/>
           <w:bCs/>
         </w:rPr>
-        <w:t>#</w:t>
-      </w:r>
-      <w:proofErr w:type="gramStart"/>
-      <w:r>
-        <w:rPr>
-          <w:rStyle w:val="Ohne"/>
-          <w:b/>
-          <w:bCs/>
-        </w:rPr>
-        <w:t>bibliography</w:t>
-      </w:r>
-      <w:proofErr w:type="gramEnd"/>
+        <w:t>#bibliography</w:t>
+      </w:r>
     </w:p>
     <w:p>
       <w:pPr>
@@ -24500,7 +23900,6 @@
         <w:t xml:space="preserve"> Papyri: Documents on Compulsory Public Service in Egypt under Roman Rule”, Transactions of the American Philosophical Society 53: 1-39 [= </w:t>
       </w:r>
       <w:proofErr w:type="spellStart"/>
-      <w:proofErr w:type="gramStart"/>
       <w:r>
         <w:rPr>
           <w:rStyle w:val="Ohne"/>
@@ -24508,7 +23907,6 @@
         <w:t>P.Leit</w:t>
       </w:r>
       <w:proofErr w:type="spellEnd"/>
-      <w:proofErr w:type="gramEnd"/>
       <w:r>
         <w:rPr>
           <w:rStyle w:val="Ohne"/>
@@ -25509,23 +24907,7 @@
           <w:rStyle w:val="Ohne"/>
           <w:lang w:val="en-US"/>
         </w:rPr>
-        <w:t xml:space="preserve"> 1952: 503-</w:t>
-      </w:r>
-      <w:proofErr w:type="gramStart"/>
-      <w:r>
-        <w:rPr>
-          <w:rStyle w:val="Ohne"/>
-          <w:lang w:val="en-US"/>
-        </w:rPr>
-        <w:t>505 ;</w:t>
-      </w:r>
-      <w:proofErr w:type="gramEnd"/>
-      <w:r>
-        <w:rPr>
-          <w:rStyle w:val="Ohne"/>
-          <w:lang w:val="en-US"/>
-        </w:rPr>
-        <w:t xml:space="preserve"> Lewis 1997: 66.</w:t>
+        <w:t xml:space="preserve"> 1952: 503-505 ; Lewis 1997: 66.</w:t>
       </w:r>
     </w:p>
   </w:footnote>
@@ -25645,23 +25027,7 @@
           <w:rStyle w:val="Ohne"/>
           <w:lang w:val="en-US"/>
         </w:rPr>
-        <w:t xml:space="preserve"> Other documents pertaining to liturgy, such as petitions of individuals </w:t>
-      </w:r>
-      <w:proofErr w:type="gramStart"/>
-      <w:r>
-        <w:rPr>
-          <w:rStyle w:val="Ohne"/>
-          <w:lang w:val="en-US"/>
-        </w:rPr>
-        <w:t>protesting against</w:t>
-      </w:r>
-      <w:proofErr w:type="gramEnd"/>
-      <w:r>
-        <w:rPr>
-          <w:rStyle w:val="Ohne"/>
-          <w:lang w:val="en-US"/>
-        </w:rPr>
-        <w:t xml:space="preserve"> their nomination, are not taken into account here because they belong to another kind of procedure altogether.</w:t>
+        <w:t xml:space="preserve"> Other documents pertaining to liturgy, such as petitions of individuals protesting against their nomination, are not taken into account here because they belong to another kind of procedure altogether.</w:t>
       </w:r>
     </w:p>
   </w:footnote>
@@ -26119,23 +25485,7 @@
           <w:rStyle w:val="Ohne"/>
           <w:lang w:val="en-US"/>
         </w:rPr>
-        <w:t xml:space="preserve"> The approximate ratios of 0.3 and 0.6 are illustrated in Fig. 2; for a ratio of ca. 0.5, see </w:t>
-      </w:r>
-      <w:proofErr w:type="gramStart"/>
-      <w:r>
-        <w:rPr>
-          <w:rStyle w:val="Ohne"/>
-          <w:lang w:val="en-US"/>
-        </w:rPr>
-        <w:t>e.g.</w:t>
-      </w:r>
-      <w:proofErr w:type="gramEnd"/>
-      <w:r>
-        <w:rPr>
-          <w:rStyle w:val="Ohne"/>
-          <w:lang w:val="en-US"/>
-        </w:rPr>
-        <w:t xml:space="preserve"> </w:t>
+        <w:t xml:space="preserve"> The approximate ratios of 0.3 and 0.6 are illustrated in Fig. 2; for a ratio of ca. 0.5, see e.g. </w:t>
       </w:r>
       <w:hyperlink r:id="rId1" w:history="1">
         <w:proofErr w:type="spellStart"/>
@@ -26308,23 +25658,7 @@
           <w:rStyle w:val="Ohne"/>
           <w:lang w:val="en-US"/>
         </w:rPr>
-        <w:t xml:space="preserve"> Census declaration: </w:t>
-      </w:r>
-      <w:proofErr w:type="gramStart"/>
-      <w:r>
-        <w:rPr>
-          <w:rStyle w:val="Ohne"/>
-          <w:lang w:val="en-US"/>
-        </w:rPr>
-        <w:t>e.g.</w:t>
-      </w:r>
-      <w:proofErr w:type="gramEnd"/>
-      <w:r>
-        <w:rPr>
-          <w:rStyle w:val="Ohne"/>
-          <w:lang w:val="en-US"/>
-        </w:rPr>
-        <w:t xml:space="preserve"> </w:t>
+        <w:t xml:space="preserve"> Census declaration: e.g. </w:t>
       </w:r>
       <w:hyperlink r:id="rId2" w:history="1">
         <w:r>
@@ -26339,23 +25673,7 @@
           <w:rStyle w:val="Ohne"/>
           <w:lang w:val="en-US"/>
         </w:rPr>
-        <w:t xml:space="preserve"> (133). Certificate of pagan sacrifice: </w:t>
-      </w:r>
-      <w:proofErr w:type="gramStart"/>
-      <w:r>
-        <w:rPr>
-          <w:rStyle w:val="Ohne"/>
-          <w:lang w:val="en-US"/>
-        </w:rPr>
-        <w:t>e.g.</w:t>
-      </w:r>
-      <w:proofErr w:type="gramEnd"/>
-      <w:r>
-        <w:rPr>
-          <w:rStyle w:val="Ohne"/>
-          <w:lang w:val="en-US"/>
-        </w:rPr>
-        <w:t xml:space="preserve"> </w:t>
+        <w:t xml:space="preserve"> (133). Certificate of pagan sacrifice: e.g. </w:t>
       </w:r>
       <w:hyperlink r:id="rId3" w:history="1">
         <w:proofErr w:type="spellStart"/>
@@ -26459,7 +25777,6 @@
       </w:r>
       <w:hyperlink r:id="rId5" w:history="1">
         <w:proofErr w:type="spellStart"/>
-        <w:proofErr w:type="gramStart"/>
         <w:r>
           <w:rPr>
             <w:rStyle w:val="Hyperlink4"/>
@@ -26467,7 +25784,6 @@
           <w:t>P.Leit</w:t>
         </w:r>
         <w:proofErr w:type="spellEnd"/>
-        <w:proofErr w:type="gramEnd"/>
         <w:r>
           <w:rPr>
             <w:rStyle w:val="Hyperlink4"/>
@@ -26631,21 +25947,7 @@
         <w:rPr>
           <w:rFonts w:eastAsia="Arial Unicode MS" w:cs="Arial Unicode MS"/>
         </w:rPr>
-        <w:t xml:space="preserve"> (112</w:t>
-      </w:r>
-      <w:proofErr w:type="gramStart"/>
-      <w:r>
-        <w:rPr>
-          <w:rFonts w:eastAsia="Arial Unicode MS" w:cs="Arial Unicode MS"/>
-        </w:rPr>
-        <w:t>);</w:t>
-      </w:r>
-      <w:proofErr w:type="gramEnd"/>
-      <w:r>
-        <w:rPr>
-          <w:rFonts w:eastAsia="Arial Unicode MS" w:cs="Arial Unicode MS"/>
-        </w:rPr>
-        <w:t xml:space="preserve"> </w:t>
+        <w:t xml:space="preserve"> (112); </w:t>
       </w:r>
       <w:hyperlink r:id="rId9" w:history="1">
         <w:r>
@@ -26676,21 +25978,7 @@
         <w:rPr>
           <w:rFonts w:eastAsia="Arial Unicode MS" w:cs="Arial Unicode MS"/>
         </w:rPr>
-        <w:t xml:space="preserve"> (121</w:t>
-      </w:r>
-      <w:proofErr w:type="gramStart"/>
-      <w:r>
-        <w:rPr>
-          <w:rFonts w:eastAsia="Arial Unicode MS" w:cs="Arial Unicode MS"/>
-        </w:rPr>
-        <w:t>);</w:t>
-      </w:r>
-      <w:proofErr w:type="gramEnd"/>
-      <w:r>
-        <w:rPr>
-          <w:rFonts w:eastAsia="Arial Unicode MS" w:cs="Arial Unicode MS"/>
-        </w:rPr>
-        <w:t xml:space="preserve"> </w:t>
+        <w:t xml:space="preserve"> (121); </w:t>
       </w:r>
       <w:hyperlink r:id="rId10" w:history="1">
         <w:r>
@@ -26829,7 +26117,6 @@
           <w:t xml:space="preserve">SB VI 9543 = </w:t>
         </w:r>
         <w:proofErr w:type="spellStart"/>
-        <w:proofErr w:type="gramStart"/>
         <w:r>
           <w:rPr>
             <w:rStyle w:val="Hyperlink4"/>
@@ -26837,7 +26124,6 @@
           <w:t>P.Heid</w:t>
         </w:r>
         <w:proofErr w:type="spellEnd"/>
-        <w:proofErr w:type="gramEnd"/>
         <w:r>
           <w:rPr>
             <w:rStyle w:val="Hyperlink4"/>

</xml_diff>